<commit_message>
Small edits to OutputAnalysis() run lines
</commit_message>
<xml_diff>
--- a/output/Metadata.docx
+++ b/output/Metadata.docx
@@ -16,7 +16,7 @@
         <w:pStyle w:val="Titre1"/>
       </w:pPr>
       <w:r>
-        <w:t xml:space="preserve">Fisheries Economic Productivity Index Metadata 2020-02-21</w:t>
+        <w:t xml:space="preserve">Fisheries Economic Productivity Index Metadata 2020-02-23</w:t>
       </w:r>
     </w:p>
     <w:p xmlns:w="http://schemas.openxmlformats.org/wordprocessingml/2006/main" xmlns:wp="http://schemas.openxmlformats.org/drawingml/2006/wordprocessingDrawing" xmlns:r="http://schemas.openxmlformats.org/officeDocument/2006/relationships" xmlns:w14="http://schemas.microsoft.com/office/word/2010/wordml">
@@ -48,7 +48,7 @@
         <w:pStyle w:val="Normal"/>
       </w:pPr>
       <w:r>
-        <w:t xml:space="preserve">2020-02-21 13:48:43</w:t>
+        <w:t xml:space="preserve">2020-02-23 23:17:26</w:t>
       </w:r>
     </w:p>
     <w:p xmlns:w="http://schemas.openxmlformats.org/wordprocessingml/2006/main" xmlns:wp="http://schemas.openxmlformats.org/drawingml/2006/wordprocessingDrawing" xmlns:r="http://schemas.openxmlformats.org/officeDocument/2006/relationships" xmlns:w14="http://schemas.microsoft.com/office/word/2010/wordml">
@@ -145,6 +145,197 @@
       </w:pPr>
       <w:r>
         <w:t xml:space="preserve">base</w:t>
+      </w:r>
+    </w:p>
+    <w:p xmlns:w="http://schemas.openxmlformats.org/wordprocessingml/2006/main" xmlns:wp="http://schemas.openxmlformats.org/drawingml/2006/wordprocessingDrawing" xmlns:r="http://schemas.openxmlformats.org/officeDocument/2006/relationships" xmlns:w14="http://schemas.microsoft.com/office/word/2010/wordml">
+      <w:pPr>
+        <w:pStyle w:val="Titre3"/>
+      </w:pPr>
+      <w:r>
+        <w:t xml:space="preserve">xlsx</w:t>
+      </w:r>
+    </w:p>
+    <w:p xmlns:w="http://schemas.openxmlformats.org/wordprocessingml/2006/main" xmlns:wp="http://schemas.openxmlformats.org/drawingml/2006/wordprocessingDrawing" xmlns:r="http://schemas.openxmlformats.org/officeDocument/2006/relationships" xmlns:w14="http://schemas.microsoft.com/office/word/2010/wordml">
+      <w:pPr>
+        <w:pStyle w:val="Normal"/>
+      </w:pPr>
+      <w:r>
+        <w:t xml:space="preserve">0.6.1</w:t>
+      </w:r>
+    </w:p>
+    <w:p xmlns:w="http://schemas.openxmlformats.org/wordprocessingml/2006/main" xmlns:wp="http://schemas.openxmlformats.org/drawingml/2006/wordprocessingDrawing" xmlns:r="http://schemas.openxmlformats.org/officeDocument/2006/relationships" xmlns:w14="http://schemas.microsoft.com/office/word/2010/wordml">
+      <w:pPr>
+        <w:pStyle w:val="Normal"/>
+      </w:pPr>
+      <w:r>
+        <w:t xml:space="preserve">Read, Write, Format Excel 2007 and Excel 97/2000/XP/2003 Files</w:t>
+      </w:r>
+    </w:p>
+    <w:p xmlns:w="http://schemas.openxmlformats.org/wordprocessingml/2006/main" xmlns:wp="http://schemas.openxmlformats.org/drawingml/2006/wordprocessingDrawing" xmlns:r="http://schemas.openxmlformats.org/officeDocument/2006/relationships" xmlns:w14="http://schemas.microsoft.com/office/word/2010/wordml">
+      <w:pPr>
+        <w:pStyle w:val="Normal"/>
+      </w:pPr>
+      <w:r>
+        <w:t xml:space="preserve">Provide R functions to read/write/format Excel 2007 and Excel 97/2000/XP/2003 file formats.</w:t>
+      </w:r>
+    </w:p>
+    <w:p xmlns:w="http://schemas.openxmlformats.org/wordprocessingml/2006/main" xmlns:wp="http://schemas.openxmlformats.org/drawingml/2006/wordprocessingDrawing" xmlns:r="http://schemas.openxmlformats.org/officeDocument/2006/relationships" xmlns:w14="http://schemas.microsoft.com/office/word/2010/wordml">
+      <w:pPr>
+        <w:pStyle w:val="Normal"/>
+      </w:pPr>
+      <w:r>
+        <w:t xml:space="preserve">java (&gt;= 1.6)</w:t>
+      </w:r>
+    </w:p>
+    <w:p xmlns:w="http://schemas.openxmlformats.org/wordprocessingml/2006/main" xmlns:wp="http://schemas.openxmlformats.org/drawingml/2006/wordprocessingDrawing" xmlns:r="http://schemas.openxmlformats.org/officeDocument/2006/relationships" xmlns:w14="http://schemas.microsoft.com/office/word/2010/wordml">
+      <w:pPr>
+        <w:pStyle w:val="Normal"/>
+      </w:pPr>
+      <w:r>
+        <w:t xml:space="preserve"/>
+      </w:r>
+    </w:p>
+    <w:p xmlns:w="http://schemas.openxmlformats.org/wordprocessingml/2006/main" xmlns:wp="http://schemas.openxmlformats.org/drawingml/2006/wordprocessingDrawing" xmlns:r="http://schemas.openxmlformats.org/officeDocument/2006/relationships" xmlns:w14="http://schemas.microsoft.com/office/word/2010/wordml">
+      <w:pPr>
+        <w:pStyle w:val="Normal"/>
+      </w:pPr>
+      <w:r>
+        <w:t xml:space="preserve">https://github.com/dragua/rexcel,
+http://groups.google.com/group/R-package-xlsx</w:t>
+      </w:r>
+    </w:p>
+    <w:p xmlns:w="http://schemas.openxmlformats.org/wordprocessingml/2006/main" xmlns:wp="http://schemas.openxmlformats.org/drawingml/2006/wordprocessingDrawing" xmlns:r="http://schemas.openxmlformats.org/officeDocument/2006/relationships" xmlns:w14="http://schemas.microsoft.com/office/word/2010/wordml">
+      <w:pPr>
+        <w:pStyle w:val="Titre3"/>
+      </w:pPr>
+      <w:r>
+        <w:t xml:space="preserve">officer</w:t>
+      </w:r>
+    </w:p>
+    <w:p xmlns:w="http://schemas.openxmlformats.org/wordprocessingml/2006/main" xmlns:wp="http://schemas.openxmlformats.org/drawingml/2006/wordprocessingDrawing" xmlns:r="http://schemas.openxmlformats.org/officeDocument/2006/relationships" xmlns:w14="http://schemas.microsoft.com/office/word/2010/wordml">
+      <w:pPr>
+        <w:pStyle w:val="Normal"/>
+      </w:pPr>
+      <w:r>
+        <w:t xml:space="preserve">0.3.6</w:t>
+      </w:r>
+    </w:p>
+    <w:p xmlns:w="http://schemas.openxmlformats.org/wordprocessingml/2006/main" xmlns:wp="http://schemas.openxmlformats.org/drawingml/2006/wordprocessingDrawing" xmlns:r="http://schemas.openxmlformats.org/officeDocument/2006/relationships" xmlns:w14="http://schemas.microsoft.com/office/word/2010/wordml">
+      <w:pPr>
+        <w:pStyle w:val="Normal"/>
+      </w:pPr>
+      <w:r>
+        <w:t xml:space="preserve">Manipulation of Microsoft Word and PowerPoint Documents</w:t>
+      </w:r>
+    </w:p>
+    <w:p xmlns:w="http://schemas.openxmlformats.org/wordprocessingml/2006/main" xmlns:wp="http://schemas.openxmlformats.org/drawingml/2006/wordprocessingDrawing" xmlns:r="http://schemas.openxmlformats.org/officeDocument/2006/relationships" xmlns:w14="http://schemas.microsoft.com/office/word/2010/wordml">
+      <w:pPr>
+        <w:pStyle w:val="Normal"/>
+      </w:pPr>
+      <w:r>
+        <w:t xml:space="preserve">Access and manipulate 'Microsoft Word' and 'Microsoft PowerPoint' documents from R. 
+  The package focuses on tabular and graphical reporting from R; it also provides two functions
+  that let users get document content into data objects. A set of functions 
+  lets add and remove images, tables and paragraphs of text in new or existing documents. 
+  When working with 'PowerPoint' presentations, slides can be added or removed; shapes inside 
+  slides can also be added or removed. When working with 'Word' documents, a cursor can be 
+  used to help insert or delete content at a specific location in the document. The package 
+  does not require any installation of Microsoft products to be able to write Microsoft files.</w:t>
+      </w:r>
+    </w:p>
+    <w:p xmlns:w="http://schemas.openxmlformats.org/wordprocessingml/2006/main" xmlns:wp="http://schemas.openxmlformats.org/drawingml/2006/wordprocessingDrawing" xmlns:r="http://schemas.openxmlformats.org/officeDocument/2006/relationships" xmlns:w14="http://schemas.microsoft.com/office/word/2010/wordml">
+      <w:pPr>
+        <w:pStyle w:val="Normal"/>
+      </w:pPr>
+      <w:r>
+        <w:t xml:space="preserve"/>
+      </w:r>
+    </w:p>
+    <w:p xmlns:w="http://schemas.openxmlformats.org/wordprocessingml/2006/main" xmlns:wp="http://schemas.openxmlformats.org/drawingml/2006/wordprocessingDrawing" xmlns:r="http://schemas.openxmlformats.org/officeDocument/2006/relationships" xmlns:w14="http://schemas.microsoft.com/office/word/2010/wordml">
+      <w:pPr>
+        <w:pStyle w:val="Normal"/>
+      </w:pPr>
+      <w:r>
+        <w:t xml:space="preserve">c(
+    person("David", "Gohel", role = c("aut", "cre"),
+    email = "david.gohel@ardata.fr"),
+    person("Frank", "Hangler", role = "ctb", email = "frank@plotandscatter.com", comment = "function body_replace_all_text"),
+    person("Liz", "Sander", role = "ctb", email = 'lsander@civisanalytics.com', comment = "several documentation fixes"),
+    person("Anton", "Victorson", role = "ctb", email = 'anton@victorson.se',comment = "fixes xml structures"),
+    person("Jon", "Calder", role = "ctb", email = 'jonmcalder@gmail.com', comment = "update vignettes"),
+    person("John", "Harrold", role = "ctb", email = 'john.m.harrold@gmail.com', comment = "fuction annotate_base"),
+    person("John", "Muschelli", role = "ctb", email = 'muschellij2@gmail.com', comment = "google doc compatibility")
+    )</w:t>
+      </w:r>
+    </w:p>
+    <w:p xmlns:w="http://schemas.openxmlformats.org/wordprocessingml/2006/main" xmlns:wp="http://schemas.openxmlformats.org/drawingml/2006/wordprocessingDrawing" xmlns:r="http://schemas.openxmlformats.org/officeDocument/2006/relationships" xmlns:w14="http://schemas.microsoft.com/office/word/2010/wordml">
+      <w:pPr>
+        <w:pStyle w:val="Normal"/>
+      </w:pPr>
+      <w:r>
+        <w:t xml:space="preserve">https://davidgohel.github.io/officer</w:t>
+      </w:r>
+    </w:p>
+    <w:p xmlns:w="http://schemas.openxmlformats.org/wordprocessingml/2006/main" xmlns:wp="http://schemas.openxmlformats.org/drawingml/2006/wordprocessingDrawing" xmlns:r="http://schemas.openxmlformats.org/officeDocument/2006/relationships" xmlns:w14="http://schemas.microsoft.com/office/word/2010/wordml">
+      <w:pPr>
+        <w:pStyle w:val="Titre3"/>
+      </w:pPr>
+      <w:r>
+        <w:t xml:space="preserve">gridExtra</w:t>
+      </w:r>
+    </w:p>
+    <w:p xmlns:w="http://schemas.openxmlformats.org/wordprocessingml/2006/main" xmlns:wp="http://schemas.openxmlformats.org/drawingml/2006/wordprocessingDrawing" xmlns:r="http://schemas.openxmlformats.org/officeDocument/2006/relationships" xmlns:w14="http://schemas.microsoft.com/office/word/2010/wordml">
+      <w:pPr>
+        <w:pStyle w:val="Normal"/>
+      </w:pPr>
+      <w:r>
+        <w:t xml:space="preserve">2.3</w:t>
+      </w:r>
+    </w:p>
+    <w:p xmlns:w="http://schemas.openxmlformats.org/wordprocessingml/2006/main" xmlns:wp="http://schemas.openxmlformats.org/drawingml/2006/wordprocessingDrawing" xmlns:r="http://schemas.openxmlformats.org/officeDocument/2006/relationships" xmlns:w14="http://schemas.microsoft.com/office/word/2010/wordml">
+      <w:pPr>
+        <w:pStyle w:val="Normal"/>
+      </w:pPr>
+      <w:r>
+        <w:t xml:space="preserve">Miscellaneous Functions for "Grid" Graphics</w:t>
+      </w:r>
+    </w:p>
+    <w:p xmlns:w="http://schemas.openxmlformats.org/wordprocessingml/2006/main" xmlns:wp="http://schemas.openxmlformats.org/drawingml/2006/wordprocessingDrawing" xmlns:r="http://schemas.openxmlformats.org/officeDocument/2006/relationships" xmlns:w14="http://schemas.microsoft.com/office/word/2010/wordml">
+      <w:pPr>
+        <w:pStyle w:val="Normal"/>
+      </w:pPr>
+      <w:r>
+        <w:t xml:space="preserve">Provides a number of user-level functions to work with "grid"
+    graphics, notably to arrange multiple grid-based plots on a page, and draw
+    tables.</w:t>
+      </w:r>
+    </w:p>
+    <w:p xmlns:w="http://schemas.openxmlformats.org/wordprocessingml/2006/main" xmlns:wp="http://schemas.openxmlformats.org/drawingml/2006/wordprocessingDrawing" xmlns:r="http://schemas.openxmlformats.org/officeDocument/2006/relationships" xmlns:w14="http://schemas.microsoft.com/office/word/2010/wordml">
+      <w:pPr>
+        <w:pStyle w:val="Normal"/>
+      </w:pPr>
+      <w:r>
+        <w:t xml:space="preserve"/>
+      </w:r>
+    </w:p>
+    <w:p xmlns:w="http://schemas.openxmlformats.org/wordprocessingml/2006/main" xmlns:wp="http://schemas.openxmlformats.org/drawingml/2006/wordprocessingDrawing" xmlns:r="http://schemas.openxmlformats.org/officeDocument/2006/relationships" xmlns:w14="http://schemas.microsoft.com/office/word/2010/wordml">
+      <w:pPr>
+        <w:pStyle w:val="Normal"/>
+      </w:pPr>
+      <w:r>
+        <w:t xml:space="preserve">c(person("Baptiste", "Auguie",
+    email = "baptiste.auguie@gmail.com",
+    role = c("aut", "cre")), person("Anton", "Antonov",
+    email = "tonytonov@gmail.com",
+    role = c("ctb")))</w:t>
+      </w:r>
+    </w:p>
+    <w:p xmlns:w="http://schemas.openxmlformats.org/wordprocessingml/2006/main" xmlns:wp="http://schemas.openxmlformats.org/drawingml/2006/wordprocessingDrawing" xmlns:r="http://schemas.openxmlformats.org/officeDocument/2006/relationships" xmlns:w14="http://schemas.microsoft.com/office/word/2010/wordml">
+      <w:pPr>
+        <w:pStyle w:val="Normal"/>
+      </w:pPr>
+      <w:r>
+        <w:t xml:space="preserve"/>
       </w:r>
     </w:p>
     <w:p xmlns:w="http://schemas.openxmlformats.org/wordprocessingml/2006/main" xmlns:wp="http://schemas.openxmlformats.org/drawingml/2006/wordprocessingDrawing" xmlns:r="http://schemas.openxmlformats.org/officeDocument/2006/relationships" xmlns:w14="http://schemas.microsoft.com/office/word/2010/wordml">
@@ -308,361 +499,6 @@
         <w:pStyle w:val="Titre3"/>
       </w:pPr>
       <w:r>
-        <w:t xml:space="preserve">gridExtra</w:t>
-      </w:r>
-    </w:p>
-    <w:p xmlns:w="http://schemas.openxmlformats.org/wordprocessingml/2006/main" xmlns:wp="http://schemas.openxmlformats.org/drawingml/2006/wordprocessingDrawing" xmlns:r="http://schemas.openxmlformats.org/officeDocument/2006/relationships" xmlns:w14="http://schemas.microsoft.com/office/word/2010/wordml">
-      <w:pPr>
-        <w:pStyle w:val="Normal"/>
-      </w:pPr>
-      <w:r>
-        <w:t xml:space="preserve">2.3</w:t>
-      </w:r>
-    </w:p>
-    <w:p xmlns:w="http://schemas.openxmlformats.org/wordprocessingml/2006/main" xmlns:wp="http://schemas.openxmlformats.org/drawingml/2006/wordprocessingDrawing" xmlns:r="http://schemas.openxmlformats.org/officeDocument/2006/relationships" xmlns:w14="http://schemas.microsoft.com/office/word/2010/wordml">
-      <w:pPr>
-        <w:pStyle w:val="Normal"/>
-      </w:pPr>
-      <w:r>
-        <w:t xml:space="preserve">Miscellaneous Functions for "Grid" Graphics</w:t>
-      </w:r>
-    </w:p>
-    <w:p xmlns:w="http://schemas.openxmlformats.org/wordprocessingml/2006/main" xmlns:wp="http://schemas.openxmlformats.org/drawingml/2006/wordprocessingDrawing" xmlns:r="http://schemas.openxmlformats.org/officeDocument/2006/relationships" xmlns:w14="http://schemas.microsoft.com/office/word/2010/wordml">
-      <w:pPr>
-        <w:pStyle w:val="Normal"/>
-      </w:pPr>
-      <w:r>
-        <w:t xml:space="preserve">Provides a number of user-level functions to work with "grid"
-    graphics, notably to arrange multiple grid-based plots on a page, and draw
-    tables.</w:t>
-      </w:r>
-    </w:p>
-    <w:p xmlns:w="http://schemas.openxmlformats.org/wordprocessingml/2006/main" xmlns:wp="http://schemas.openxmlformats.org/drawingml/2006/wordprocessingDrawing" xmlns:r="http://schemas.openxmlformats.org/officeDocument/2006/relationships" xmlns:w14="http://schemas.microsoft.com/office/word/2010/wordml">
-      <w:pPr>
-        <w:pStyle w:val="Normal"/>
-      </w:pPr>
-      <w:r>
-        <w:t xml:space="preserve"/>
-      </w:r>
-    </w:p>
-    <w:p xmlns:w="http://schemas.openxmlformats.org/wordprocessingml/2006/main" xmlns:wp="http://schemas.openxmlformats.org/drawingml/2006/wordprocessingDrawing" xmlns:r="http://schemas.openxmlformats.org/officeDocument/2006/relationships" xmlns:w14="http://schemas.microsoft.com/office/word/2010/wordml">
-      <w:pPr>
-        <w:pStyle w:val="Normal"/>
-      </w:pPr>
-      <w:r>
-        <w:t xml:space="preserve">c(person("Baptiste", "Auguie",
-    email = "baptiste.auguie@gmail.com",
-    role = c("aut", "cre")), person("Anton", "Antonov",
-    email = "tonytonov@gmail.com",
-    role = c("ctb")))</w:t>
-      </w:r>
-    </w:p>
-    <w:p xmlns:w="http://schemas.openxmlformats.org/wordprocessingml/2006/main" xmlns:wp="http://schemas.openxmlformats.org/drawingml/2006/wordprocessingDrawing" xmlns:r="http://schemas.openxmlformats.org/officeDocument/2006/relationships" xmlns:w14="http://schemas.microsoft.com/office/word/2010/wordml">
-      <w:pPr>
-        <w:pStyle w:val="Normal"/>
-      </w:pPr>
-      <w:r>
-        <w:t xml:space="preserve"/>
-      </w:r>
-    </w:p>
-    <w:p xmlns:w="http://schemas.openxmlformats.org/wordprocessingml/2006/main" xmlns:wp="http://schemas.openxmlformats.org/drawingml/2006/wordprocessingDrawing" xmlns:r="http://schemas.openxmlformats.org/officeDocument/2006/relationships" xmlns:w14="http://schemas.microsoft.com/office/word/2010/wordml">
-      <w:pPr>
-        <w:pStyle w:val="Titre3"/>
-      </w:pPr>
-      <w:r>
-        <w:t xml:space="preserve">plyr</w:t>
-      </w:r>
-    </w:p>
-    <w:p xmlns:w="http://schemas.openxmlformats.org/wordprocessingml/2006/main" xmlns:wp="http://schemas.openxmlformats.org/drawingml/2006/wordprocessingDrawing" xmlns:r="http://schemas.openxmlformats.org/officeDocument/2006/relationships" xmlns:w14="http://schemas.microsoft.com/office/word/2010/wordml">
-      <w:pPr>
-        <w:pStyle w:val="Normal"/>
-      </w:pPr>
-      <w:r>
-        <w:t xml:space="preserve">1.8.5</w:t>
-      </w:r>
-    </w:p>
-    <w:p xmlns:w="http://schemas.openxmlformats.org/wordprocessingml/2006/main" xmlns:wp="http://schemas.openxmlformats.org/drawingml/2006/wordprocessingDrawing" xmlns:r="http://schemas.openxmlformats.org/officeDocument/2006/relationships" xmlns:w14="http://schemas.microsoft.com/office/word/2010/wordml">
-      <w:pPr>
-        <w:pStyle w:val="Normal"/>
-      </w:pPr>
-      <w:r>
-        <w:t xml:space="preserve">Tools for Splitting, Applying and Combining Data</w:t>
-      </w:r>
-    </w:p>
-    <w:p xmlns:w="http://schemas.openxmlformats.org/wordprocessingml/2006/main" xmlns:wp="http://schemas.openxmlformats.org/drawingml/2006/wordprocessingDrawing" xmlns:r="http://schemas.openxmlformats.org/officeDocument/2006/relationships" xmlns:w14="http://schemas.microsoft.com/office/word/2010/wordml">
-      <w:pPr>
-        <w:pStyle w:val="Normal"/>
-      </w:pPr>
-      <w:r>
-        <w:t xml:space="preserve">A set of tools that solves a common set of
-    problems: you need to break a big problem down into manageable pieces,
-    operate on each piece and then put all the pieces back together.  For
-    example, you might want to fit a model to each spatial location or
-    time point in your study, summarise data by panels or collapse
-    high-dimensional arrays to simpler summary statistics. The development
-    of 'plyr' has been generously supported by 'Becton Dickinson'.</w:t>
-      </w:r>
-    </w:p>
-    <w:p xmlns:w="http://schemas.openxmlformats.org/wordprocessingml/2006/main" xmlns:wp="http://schemas.openxmlformats.org/drawingml/2006/wordprocessingDrawing" xmlns:r="http://schemas.openxmlformats.org/officeDocument/2006/relationships" xmlns:w14="http://schemas.microsoft.com/office/word/2010/wordml">
-      <w:pPr>
-        <w:pStyle w:val="Normal"/>
-      </w:pPr>
-      <w:r>
-        <w:t xml:space="preserve"/>
-      </w:r>
-    </w:p>
-    <w:p xmlns:w="http://schemas.openxmlformats.org/wordprocessingml/2006/main" xmlns:wp="http://schemas.openxmlformats.org/drawingml/2006/wordprocessingDrawing" xmlns:r="http://schemas.openxmlformats.org/officeDocument/2006/relationships" xmlns:w14="http://schemas.microsoft.com/office/word/2010/wordml">
-      <w:pPr>
-        <w:pStyle w:val="Normal"/>
-      </w:pPr>
-      <w:r>
-        <w:t xml:space="preserve">
-    person(given = "Hadley",
-           family = "Wickham",
-           role = c("aut", "cre"),
-           email = "hadley@rstudio.com")</w:t>
-      </w:r>
-    </w:p>
-    <w:p xmlns:w="http://schemas.openxmlformats.org/wordprocessingml/2006/main" xmlns:wp="http://schemas.openxmlformats.org/drawingml/2006/wordprocessingDrawing" xmlns:r="http://schemas.openxmlformats.org/officeDocument/2006/relationships" xmlns:w14="http://schemas.microsoft.com/office/word/2010/wordml">
-      <w:pPr>
-        <w:pStyle w:val="Normal"/>
-      </w:pPr>
-      <w:r>
-        <w:t xml:space="preserve">http://had.co.nz/plyr, https://github.com/hadley/plyr</w:t>
-      </w:r>
-    </w:p>
-    <w:p xmlns:w="http://schemas.openxmlformats.org/wordprocessingml/2006/main" xmlns:wp="http://schemas.openxmlformats.org/drawingml/2006/wordprocessingDrawing" xmlns:r="http://schemas.openxmlformats.org/officeDocument/2006/relationships" xmlns:w14="http://schemas.microsoft.com/office/word/2010/wordml">
-      <w:pPr>
-        <w:pStyle w:val="Titre3"/>
-      </w:pPr>
-      <w:r>
-        <w:t xml:space="preserve">sas7bdat</w:t>
-      </w:r>
-    </w:p>
-    <w:p xmlns:w="http://schemas.openxmlformats.org/wordprocessingml/2006/main" xmlns:wp="http://schemas.openxmlformats.org/drawingml/2006/wordprocessingDrawing" xmlns:r="http://schemas.openxmlformats.org/officeDocument/2006/relationships" xmlns:w14="http://schemas.microsoft.com/office/word/2010/wordml">
-      <w:pPr>
-        <w:pStyle w:val="Normal"/>
-      </w:pPr>
-      <w:r>
-        <w:t xml:space="preserve">0.5</w:t>
-      </w:r>
-    </w:p>
-    <w:p xmlns:w="http://schemas.openxmlformats.org/wordprocessingml/2006/main" xmlns:wp="http://schemas.openxmlformats.org/drawingml/2006/wordprocessingDrawing" xmlns:r="http://schemas.openxmlformats.org/officeDocument/2006/relationships" xmlns:w14="http://schemas.microsoft.com/office/word/2010/wordml">
-      <w:pPr>
-        <w:pStyle w:val="Normal"/>
-      </w:pPr>
-      <w:r>
-        <w:t xml:space="preserve">SAS Database Reader (experimental)</w:t>
-      </w:r>
-    </w:p>
-    <w:p xmlns:w="http://schemas.openxmlformats.org/wordprocessingml/2006/main" xmlns:wp="http://schemas.openxmlformats.org/drawingml/2006/wordprocessingDrawing" xmlns:r="http://schemas.openxmlformats.org/officeDocument/2006/relationships" xmlns:w14="http://schemas.microsoft.com/office/word/2010/wordml">
-      <w:pPr>
-        <w:pStyle w:val="Normal"/>
-      </w:pPr>
-      <w:r>
-        <w:t xml:space="preserve">Read SAS files in the sas7bdat data format.</w:t>
-      </w:r>
-    </w:p>
-    <w:p xmlns:w="http://schemas.openxmlformats.org/wordprocessingml/2006/main" xmlns:wp="http://schemas.openxmlformats.org/drawingml/2006/wordprocessingDrawing" xmlns:r="http://schemas.openxmlformats.org/officeDocument/2006/relationships" xmlns:w14="http://schemas.microsoft.com/office/word/2010/wordml">
-      <w:pPr>
-        <w:pStyle w:val="Normal"/>
-      </w:pPr>
-      <w:r>
-        <w:t xml:space="preserve"/>
-      </w:r>
-    </w:p>
-    <w:p xmlns:w="http://schemas.openxmlformats.org/wordprocessingml/2006/main" xmlns:wp="http://schemas.openxmlformats.org/drawingml/2006/wordprocessingDrawing" xmlns:r="http://schemas.openxmlformats.org/officeDocument/2006/relationships" xmlns:w14="http://schemas.microsoft.com/office/word/2010/wordml">
-      <w:pPr>
-        <w:pStyle w:val="Normal"/>
-      </w:pPr>
-      <w:r>
-        <w:t xml:space="preserve"/>
-      </w:r>
-    </w:p>
-    <w:p xmlns:w="http://schemas.openxmlformats.org/wordprocessingml/2006/main" xmlns:wp="http://schemas.openxmlformats.org/drawingml/2006/wordprocessingDrawing" xmlns:r="http://schemas.openxmlformats.org/officeDocument/2006/relationships" xmlns:w14="http://schemas.microsoft.com/office/word/2010/wordml">
-      <w:pPr>
-        <w:pStyle w:val="Normal"/>
-      </w:pPr>
-      <w:r>
-        <w:t xml:space="preserve"/>
-      </w:r>
-    </w:p>
-    <w:p xmlns:w="http://schemas.openxmlformats.org/wordprocessingml/2006/main" xmlns:wp="http://schemas.openxmlformats.org/drawingml/2006/wordprocessingDrawing" xmlns:r="http://schemas.openxmlformats.org/officeDocument/2006/relationships" xmlns:w14="http://schemas.microsoft.com/office/word/2010/wordml">
-      <w:pPr>
-        <w:pStyle w:val="Titre3"/>
-      </w:pPr>
-      <w:r>
-        <w:t xml:space="preserve">data.table</w:t>
-      </w:r>
-    </w:p>
-    <w:p xmlns:w="http://schemas.openxmlformats.org/wordprocessingml/2006/main" xmlns:wp="http://schemas.openxmlformats.org/drawingml/2006/wordprocessingDrawing" xmlns:r="http://schemas.openxmlformats.org/officeDocument/2006/relationships" xmlns:w14="http://schemas.microsoft.com/office/word/2010/wordml">
-      <w:pPr>
-        <w:pStyle w:val="Normal"/>
-      </w:pPr>
-      <w:r>
-        <w:t xml:space="preserve">1.12.8</w:t>
-      </w:r>
-    </w:p>
-    <w:p xmlns:w="http://schemas.openxmlformats.org/wordprocessingml/2006/main" xmlns:wp="http://schemas.openxmlformats.org/drawingml/2006/wordprocessingDrawing" xmlns:r="http://schemas.openxmlformats.org/officeDocument/2006/relationships" xmlns:w14="http://schemas.microsoft.com/office/word/2010/wordml">
-      <w:pPr>
-        <w:pStyle w:val="Normal"/>
-      </w:pPr>
-      <w:r>
-        <w:t xml:space="preserve">Extension of `data.frame`</w:t>
-      </w:r>
-    </w:p>
-    <w:p xmlns:w="http://schemas.openxmlformats.org/wordprocessingml/2006/main" xmlns:wp="http://schemas.openxmlformats.org/drawingml/2006/wordprocessingDrawing" xmlns:r="http://schemas.openxmlformats.org/officeDocument/2006/relationships" xmlns:w14="http://schemas.microsoft.com/office/word/2010/wordml">
-      <w:pPr>
-        <w:pStyle w:val="Normal"/>
-      </w:pPr>
-      <w:r>
-        <w:t xml:space="preserve">Fast aggregation of large data (e.g. 100GB in RAM), fast ordered joins, fast add/modify/delete of columns by group using no copies at all, list columns, friendly and fast character-separated-value read/write. Offers a natural and flexible syntax, for faster development.</w:t>
-      </w:r>
-    </w:p>
-    <w:p xmlns:w="http://schemas.openxmlformats.org/wordprocessingml/2006/main" xmlns:wp="http://schemas.openxmlformats.org/drawingml/2006/wordprocessingDrawing" xmlns:r="http://schemas.openxmlformats.org/officeDocument/2006/relationships" xmlns:w14="http://schemas.microsoft.com/office/word/2010/wordml">
-      <w:pPr>
-        <w:pStyle w:val="Normal"/>
-      </w:pPr>
-      <w:r>
-        <w:t xml:space="preserve">zlib</w:t>
-      </w:r>
-    </w:p>
-    <w:p xmlns:w="http://schemas.openxmlformats.org/wordprocessingml/2006/main" xmlns:wp="http://schemas.openxmlformats.org/drawingml/2006/wordprocessingDrawing" xmlns:r="http://schemas.openxmlformats.org/officeDocument/2006/relationships" xmlns:w14="http://schemas.microsoft.com/office/word/2010/wordml">
-      <w:pPr>
-        <w:pStyle w:val="Normal"/>
-      </w:pPr>
-      <w:r>
-        <w:t xml:space="preserve">c(
-  person("Matt","Dowle",           role=c("aut","cre"), email="mattjdowle@gmail.com"),
-  person("Arun","Srinivasan",      role="aut",          email="arunkumar.sriniv@gmail.com"),
-  person("Jan","Gorecki",          role="ctb"),
-  person("Michael","Chirico",      role="ctb"),
-  person("Pasha","Stetsenko",      role="ctb"),
-  person("Tom","Short",            role="ctb"),
-  person("Steve","Lianoglou",      role="ctb"),
-  person("Eduard","Antonyan",      role="ctb"),
-  person("Markus","Bonsch",        role="ctb"),
-  person("Hugh","Parsonage",       role="ctb"),
-  person("Scott","Ritchie",        role="ctb"),
-  person("Kun","Ren",              role="ctb"),
-  person("Xianying","Tan",         role="ctb"),
-  person("Rick","Saporta",         role="ctb"),
-  person("Otto","Seiskari",        role="ctb"),
-  person("Xianghui","Dong",        role="ctb"),
-  person("Michel","Lang",          role="ctb"),
-  person("Watal","Iwasaki",        role="ctb"),
-  person("Seth","Wenchel",         role="ctb"),
-  person("Karl","Broman",          role="ctb"),
-  person("Tobias","Schmidt",       role="ctb"),
-  person("David","Arenburg",       role="ctb"),
-  person("Ethan","Smith",          role="ctb"),
-  person("Francois","Cocquemas",   role="ctb"),
-  person("Matthieu","Gomez",       role="ctb"),
-  person("Philippe","Chataignon",  role="ctb"),
-  person("Declan","Groves",        role="ctb"),
-  person("Daniel","Possenriede",   role="ctb"),
-  person("Felipe","Parages",       role="ctb"),
-  person("Denes","Toth",           role="ctb"),
-  person("Mus","Yaramaz-David",    role="ctb"),
-  person("Ayappan","Perumal",      role="ctb"),
-  person("James","Sams",           role="ctb"),
-  person("Martin","Morgan",        role="ctb"),
-  person("Michael","Quinn",        role="ctb"),
-  person("@javrucebo","",          role="ctb"),
-  person("@marc-outins","",        role="ctb"),
-  person("Roy","Storey",           role="ctb"),
-  person("Manish","Saraswat",      role="ctb"),
-  person("Morgan","Jacob",         role="ctb"),
-  person("Michael","Schubmehl",    role="ctb"),
-  person("Davis","Vaughan",        role="ctb"))</w:t>
-      </w:r>
-    </w:p>
-    <w:p xmlns:w="http://schemas.openxmlformats.org/wordprocessingml/2006/main" xmlns:wp="http://schemas.openxmlformats.org/drawingml/2006/wordprocessingDrawing" xmlns:r="http://schemas.openxmlformats.org/officeDocument/2006/relationships" xmlns:w14="http://schemas.microsoft.com/office/word/2010/wordml">
-      <w:pPr>
-        <w:pStyle w:val="Normal"/>
-      </w:pPr>
-      <w:r>
-        <w:t xml:space="preserve">http://r-datatable.com, https://Rdatatable.gitlab.io/data.table,
-https://github.com/Rdatatable/data.table</w:t>
-      </w:r>
-    </w:p>
-    <w:p xmlns:w="http://schemas.openxmlformats.org/wordprocessingml/2006/main" xmlns:wp="http://schemas.openxmlformats.org/drawingml/2006/wordprocessingDrawing" xmlns:r="http://schemas.openxmlformats.org/officeDocument/2006/relationships" xmlns:w14="http://schemas.microsoft.com/office/word/2010/wordml">
-      <w:pPr>
-        <w:pStyle w:val="Titre3"/>
-      </w:pPr>
-      <w:r>
-        <w:t xml:space="preserve">officer</w:t>
-      </w:r>
-    </w:p>
-    <w:p xmlns:w="http://schemas.openxmlformats.org/wordprocessingml/2006/main" xmlns:wp="http://schemas.openxmlformats.org/drawingml/2006/wordprocessingDrawing" xmlns:r="http://schemas.openxmlformats.org/officeDocument/2006/relationships" xmlns:w14="http://schemas.microsoft.com/office/word/2010/wordml">
-      <w:pPr>
-        <w:pStyle w:val="Normal"/>
-      </w:pPr>
-      <w:r>
-        <w:t xml:space="preserve">0.3.6</w:t>
-      </w:r>
-    </w:p>
-    <w:p xmlns:w="http://schemas.openxmlformats.org/wordprocessingml/2006/main" xmlns:wp="http://schemas.openxmlformats.org/drawingml/2006/wordprocessingDrawing" xmlns:r="http://schemas.openxmlformats.org/officeDocument/2006/relationships" xmlns:w14="http://schemas.microsoft.com/office/word/2010/wordml">
-      <w:pPr>
-        <w:pStyle w:val="Normal"/>
-      </w:pPr>
-      <w:r>
-        <w:t xml:space="preserve">Manipulation of Microsoft Word and PowerPoint Documents</w:t>
-      </w:r>
-    </w:p>
-    <w:p xmlns:w="http://schemas.openxmlformats.org/wordprocessingml/2006/main" xmlns:wp="http://schemas.openxmlformats.org/drawingml/2006/wordprocessingDrawing" xmlns:r="http://schemas.openxmlformats.org/officeDocument/2006/relationships" xmlns:w14="http://schemas.microsoft.com/office/word/2010/wordml">
-      <w:pPr>
-        <w:pStyle w:val="Normal"/>
-      </w:pPr>
-      <w:r>
-        <w:t xml:space="preserve">Access and manipulate 'Microsoft Word' and 'Microsoft PowerPoint' documents from R. 
-  The package focuses on tabular and graphical reporting from R; it also provides two functions
-  that let users get document content into data objects. A set of functions 
-  lets add and remove images, tables and paragraphs of text in new or existing documents. 
-  When working with 'PowerPoint' presentations, slides can be added or removed; shapes inside 
-  slides can also be added or removed. When working with 'Word' documents, a cursor can be 
-  used to help insert or delete content at a specific location in the document. The package 
-  does not require any installation of Microsoft products to be able to write Microsoft files.</w:t>
-      </w:r>
-    </w:p>
-    <w:p xmlns:w="http://schemas.openxmlformats.org/wordprocessingml/2006/main" xmlns:wp="http://schemas.openxmlformats.org/drawingml/2006/wordprocessingDrawing" xmlns:r="http://schemas.openxmlformats.org/officeDocument/2006/relationships" xmlns:w14="http://schemas.microsoft.com/office/word/2010/wordml">
-      <w:pPr>
-        <w:pStyle w:val="Normal"/>
-      </w:pPr>
-      <w:r>
-        <w:t xml:space="preserve"/>
-      </w:r>
-    </w:p>
-    <w:p xmlns:w="http://schemas.openxmlformats.org/wordprocessingml/2006/main" xmlns:wp="http://schemas.openxmlformats.org/drawingml/2006/wordprocessingDrawing" xmlns:r="http://schemas.openxmlformats.org/officeDocument/2006/relationships" xmlns:w14="http://schemas.microsoft.com/office/word/2010/wordml">
-      <w:pPr>
-        <w:pStyle w:val="Normal"/>
-      </w:pPr>
-      <w:r>
-        <w:t xml:space="preserve">c(
-    person("David", "Gohel", role = c("aut", "cre"),
-    email = "david.gohel@ardata.fr"),
-    person("Frank", "Hangler", role = "ctb", email = "frank@plotandscatter.com", comment = "function body_replace_all_text"),
-    person("Liz", "Sander", role = "ctb", email = 'lsander@civisanalytics.com', comment = "several documentation fixes"),
-    person("Anton", "Victorson", role = "ctb", email = 'anton@victorson.se',comment = "fixes xml structures"),
-    person("Jon", "Calder", role = "ctb", email = 'jonmcalder@gmail.com', comment = "update vignettes"),
-    person("John", "Harrold", role = "ctb", email = 'john.m.harrold@gmail.com', comment = "fuction annotate_base"),
-    person("John", "Muschelli", role = "ctb", email = 'muschellij2@gmail.com', comment = "google doc compatibility")
-    )</w:t>
-      </w:r>
-    </w:p>
-    <w:p xmlns:w="http://schemas.openxmlformats.org/wordprocessingml/2006/main" xmlns:wp="http://schemas.openxmlformats.org/drawingml/2006/wordprocessingDrawing" xmlns:r="http://schemas.openxmlformats.org/officeDocument/2006/relationships" xmlns:w14="http://schemas.microsoft.com/office/word/2010/wordml">
-      <w:pPr>
-        <w:pStyle w:val="Normal"/>
-      </w:pPr>
-      <w:r>
-        <w:t xml:space="preserve">https://davidgohel.github.io/officer</w:t>
-      </w:r>
-    </w:p>
-    <w:p xmlns:w="http://schemas.openxmlformats.org/wordprocessingml/2006/main" xmlns:wp="http://schemas.openxmlformats.org/drawingml/2006/wordprocessingDrawing" xmlns:r="http://schemas.openxmlformats.org/officeDocument/2006/relationships" xmlns:w14="http://schemas.microsoft.com/office/word/2010/wordml">
-      <w:pPr>
-        <w:pStyle w:val="Titre3"/>
-      </w:pPr>
-      <w:r>
         <w:t xml:space="preserve">rmarkdown</w:t>
       </w:r>
     </w:p>
@@ -789,6 +625,227 @@
         <w:pStyle w:val="Titre3"/>
       </w:pPr>
       <w:r>
+        <w:t xml:space="preserve">sas7bdat</w:t>
+      </w:r>
+    </w:p>
+    <w:p xmlns:w="http://schemas.openxmlformats.org/wordprocessingml/2006/main" xmlns:wp="http://schemas.openxmlformats.org/drawingml/2006/wordprocessingDrawing" xmlns:r="http://schemas.openxmlformats.org/officeDocument/2006/relationships" xmlns:w14="http://schemas.microsoft.com/office/word/2010/wordml">
+      <w:pPr>
+        <w:pStyle w:val="Normal"/>
+      </w:pPr>
+      <w:r>
+        <w:t xml:space="preserve">0.5</w:t>
+      </w:r>
+    </w:p>
+    <w:p xmlns:w="http://schemas.openxmlformats.org/wordprocessingml/2006/main" xmlns:wp="http://schemas.openxmlformats.org/drawingml/2006/wordprocessingDrawing" xmlns:r="http://schemas.openxmlformats.org/officeDocument/2006/relationships" xmlns:w14="http://schemas.microsoft.com/office/word/2010/wordml">
+      <w:pPr>
+        <w:pStyle w:val="Normal"/>
+      </w:pPr>
+      <w:r>
+        <w:t xml:space="preserve">SAS Database Reader (experimental)</w:t>
+      </w:r>
+    </w:p>
+    <w:p xmlns:w="http://schemas.openxmlformats.org/wordprocessingml/2006/main" xmlns:wp="http://schemas.openxmlformats.org/drawingml/2006/wordprocessingDrawing" xmlns:r="http://schemas.openxmlformats.org/officeDocument/2006/relationships" xmlns:w14="http://schemas.microsoft.com/office/word/2010/wordml">
+      <w:pPr>
+        <w:pStyle w:val="Normal"/>
+      </w:pPr>
+      <w:r>
+        <w:t xml:space="preserve">Read SAS files in the sas7bdat data format.</w:t>
+      </w:r>
+    </w:p>
+    <w:p xmlns:w="http://schemas.openxmlformats.org/wordprocessingml/2006/main" xmlns:wp="http://schemas.openxmlformats.org/drawingml/2006/wordprocessingDrawing" xmlns:r="http://schemas.openxmlformats.org/officeDocument/2006/relationships" xmlns:w14="http://schemas.microsoft.com/office/word/2010/wordml">
+      <w:pPr>
+        <w:pStyle w:val="Normal"/>
+      </w:pPr>
+      <w:r>
+        <w:t xml:space="preserve"/>
+      </w:r>
+    </w:p>
+    <w:p xmlns:w="http://schemas.openxmlformats.org/wordprocessingml/2006/main" xmlns:wp="http://schemas.openxmlformats.org/drawingml/2006/wordprocessingDrawing" xmlns:r="http://schemas.openxmlformats.org/officeDocument/2006/relationships" xmlns:w14="http://schemas.microsoft.com/office/word/2010/wordml">
+      <w:pPr>
+        <w:pStyle w:val="Normal"/>
+      </w:pPr>
+      <w:r>
+        <w:t xml:space="preserve"/>
+      </w:r>
+    </w:p>
+    <w:p xmlns:w="http://schemas.openxmlformats.org/wordprocessingml/2006/main" xmlns:wp="http://schemas.openxmlformats.org/drawingml/2006/wordprocessingDrawing" xmlns:r="http://schemas.openxmlformats.org/officeDocument/2006/relationships" xmlns:w14="http://schemas.microsoft.com/office/word/2010/wordml">
+      <w:pPr>
+        <w:pStyle w:val="Normal"/>
+      </w:pPr>
+      <w:r>
+        <w:t xml:space="preserve"/>
+      </w:r>
+    </w:p>
+    <w:p xmlns:w="http://schemas.openxmlformats.org/wordprocessingml/2006/main" xmlns:wp="http://schemas.openxmlformats.org/drawingml/2006/wordprocessingDrawing" xmlns:r="http://schemas.openxmlformats.org/officeDocument/2006/relationships" xmlns:w14="http://schemas.microsoft.com/office/word/2010/wordml">
+      <w:pPr>
+        <w:pStyle w:val="Titre3"/>
+      </w:pPr>
+      <w:r>
+        <w:t xml:space="preserve">plyr</w:t>
+      </w:r>
+    </w:p>
+    <w:p xmlns:w="http://schemas.openxmlformats.org/wordprocessingml/2006/main" xmlns:wp="http://schemas.openxmlformats.org/drawingml/2006/wordprocessingDrawing" xmlns:r="http://schemas.openxmlformats.org/officeDocument/2006/relationships" xmlns:w14="http://schemas.microsoft.com/office/word/2010/wordml">
+      <w:pPr>
+        <w:pStyle w:val="Normal"/>
+      </w:pPr>
+      <w:r>
+        <w:t xml:space="preserve">1.8.5</w:t>
+      </w:r>
+    </w:p>
+    <w:p xmlns:w="http://schemas.openxmlformats.org/wordprocessingml/2006/main" xmlns:wp="http://schemas.openxmlformats.org/drawingml/2006/wordprocessingDrawing" xmlns:r="http://schemas.openxmlformats.org/officeDocument/2006/relationships" xmlns:w14="http://schemas.microsoft.com/office/word/2010/wordml">
+      <w:pPr>
+        <w:pStyle w:val="Normal"/>
+      </w:pPr>
+      <w:r>
+        <w:t xml:space="preserve">Tools for Splitting, Applying and Combining Data</w:t>
+      </w:r>
+    </w:p>
+    <w:p xmlns:w="http://schemas.openxmlformats.org/wordprocessingml/2006/main" xmlns:wp="http://schemas.openxmlformats.org/drawingml/2006/wordprocessingDrawing" xmlns:r="http://schemas.openxmlformats.org/officeDocument/2006/relationships" xmlns:w14="http://schemas.microsoft.com/office/word/2010/wordml">
+      <w:pPr>
+        <w:pStyle w:val="Normal"/>
+      </w:pPr>
+      <w:r>
+        <w:t xml:space="preserve">A set of tools that solves a common set of
+    problems: you need to break a big problem down into manageable pieces,
+    operate on each piece and then put all the pieces back together.  For
+    example, you might want to fit a model to each spatial location or
+    time point in your study, summarise data by panels or collapse
+    high-dimensional arrays to simpler summary statistics. The development
+    of 'plyr' has been generously supported by 'Becton Dickinson'.</w:t>
+      </w:r>
+    </w:p>
+    <w:p xmlns:w="http://schemas.openxmlformats.org/wordprocessingml/2006/main" xmlns:wp="http://schemas.openxmlformats.org/drawingml/2006/wordprocessingDrawing" xmlns:r="http://schemas.openxmlformats.org/officeDocument/2006/relationships" xmlns:w14="http://schemas.microsoft.com/office/word/2010/wordml">
+      <w:pPr>
+        <w:pStyle w:val="Normal"/>
+      </w:pPr>
+      <w:r>
+        <w:t xml:space="preserve"/>
+      </w:r>
+    </w:p>
+    <w:p xmlns:w="http://schemas.openxmlformats.org/wordprocessingml/2006/main" xmlns:wp="http://schemas.openxmlformats.org/drawingml/2006/wordprocessingDrawing" xmlns:r="http://schemas.openxmlformats.org/officeDocument/2006/relationships" xmlns:w14="http://schemas.microsoft.com/office/word/2010/wordml">
+      <w:pPr>
+        <w:pStyle w:val="Normal"/>
+      </w:pPr>
+      <w:r>
+        <w:t xml:space="preserve">
+    person(given = "Hadley",
+           family = "Wickham",
+           role = c("aut", "cre"),
+           email = "hadley@rstudio.com")</w:t>
+      </w:r>
+    </w:p>
+    <w:p xmlns:w="http://schemas.openxmlformats.org/wordprocessingml/2006/main" xmlns:wp="http://schemas.openxmlformats.org/drawingml/2006/wordprocessingDrawing" xmlns:r="http://schemas.openxmlformats.org/officeDocument/2006/relationships" xmlns:w14="http://schemas.microsoft.com/office/word/2010/wordml">
+      <w:pPr>
+        <w:pStyle w:val="Normal"/>
+      </w:pPr>
+      <w:r>
+        <w:t xml:space="preserve">http://had.co.nz/plyr, https://github.com/hadley/plyr</w:t>
+      </w:r>
+    </w:p>
+    <w:p xmlns:w="http://schemas.openxmlformats.org/wordprocessingml/2006/main" xmlns:wp="http://schemas.openxmlformats.org/drawingml/2006/wordprocessingDrawing" xmlns:r="http://schemas.openxmlformats.org/officeDocument/2006/relationships" xmlns:w14="http://schemas.microsoft.com/office/word/2010/wordml">
+      <w:pPr>
+        <w:pStyle w:val="Titre3"/>
+      </w:pPr>
+      <w:r>
+        <w:t xml:space="preserve">data.table</w:t>
+      </w:r>
+    </w:p>
+    <w:p xmlns:w="http://schemas.openxmlformats.org/wordprocessingml/2006/main" xmlns:wp="http://schemas.openxmlformats.org/drawingml/2006/wordprocessingDrawing" xmlns:r="http://schemas.openxmlformats.org/officeDocument/2006/relationships" xmlns:w14="http://schemas.microsoft.com/office/word/2010/wordml">
+      <w:pPr>
+        <w:pStyle w:val="Normal"/>
+      </w:pPr>
+      <w:r>
+        <w:t xml:space="preserve">1.12.8</w:t>
+      </w:r>
+    </w:p>
+    <w:p xmlns:w="http://schemas.openxmlformats.org/wordprocessingml/2006/main" xmlns:wp="http://schemas.openxmlformats.org/drawingml/2006/wordprocessingDrawing" xmlns:r="http://schemas.openxmlformats.org/officeDocument/2006/relationships" xmlns:w14="http://schemas.microsoft.com/office/word/2010/wordml">
+      <w:pPr>
+        <w:pStyle w:val="Normal"/>
+      </w:pPr>
+      <w:r>
+        <w:t xml:space="preserve">Extension of `data.frame`</w:t>
+      </w:r>
+    </w:p>
+    <w:p xmlns:w="http://schemas.openxmlformats.org/wordprocessingml/2006/main" xmlns:wp="http://schemas.openxmlformats.org/drawingml/2006/wordprocessingDrawing" xmlns:r="http://schemas.openxmlformats.org/officeDocument/2006/relationships" xmlns:w14="http://schemas.microsoft.com/office/word/2010/wordml">
+      <w:pPr>
+        <w:pStyle w:val="Normal"/>
+      </w:pPr>
+      <w:r>
+        <w:t xml:space="preserve">Fast aggregation of large data (e.g. 100GB in RAM), fast ordered joins, fast add/modify/delete of columns by group using no copies at all, list columns, friendly and fast character-separated-value read/write. Offers a natural and flexible syntax, for faster development.</w:t>
+      </w:r>
+    </w:p>
+    <w:p xmlns:w="http://schemas.openxmlformats.org/wordprocessingml/2006/main" xmlns:wp="http://schemas.openxmlformats.org/drawingml/2006/wordprocessingDrawing" xmlns:r="http://schemas.openxmlformats.org/officeDocument/2006/relationships" xmlns:w14="http://schemas.microsoft.com/office/word/2010/wordml">
+      <w:pPr>
+        <w:pStyle w:val="Normal"/>
+      </w:pPr>
+      <w:r>
+        <w:t xml:space="preserve">zlib</w:t>
+      </w:r>
+    </w:p>
+    <w:p xmlns:w="http://schemas.openxmlformats.org/wordprocessingml/2006/main" xmlns:wp="http://schemas.openxmlformats.org/drawingml/2006/wordprocessingDrawing" xmlns:r="http://schemas.openxmlformats.org/officeDocument/2006/relationships" xmlns:w14="http://schemas.microsoft.com/office/word/2010/wordml">
+      <w:pPr>
+        <w:pStyle w:val="Normal"/>
+      </w:pPr>
+      <w:r>
+        <w:t xml:space="preserve">c(
+  person("Matt","Dowle",           role=c("aut","cre"), email="mattjdowle@gmail.com"),
+  person("Arun","Srinivasan",      role="aut",          email="arunkumar.sriniv@gmail.com"),
+  person("Jan","Gorecki",          role="ctb"),
+  person("Michael","Chirico",      role="ctb"),
+  person("Pasha","Stetsenko",      role="ctb"),
+  person("Tom","Short",            role="ctb"),
+  person("Steve","Lianoglou",      role="ctb"),
+  person("Eduard","Antonyan",      role="ctb"),
+  person("Markus","Bonsch",        role="ctb"),
+  person("Hugh","Parsonage",       role="ctb"),
+  person("Scott","Ritchie",        role="ctb"),
+  person("Kun","Ren",              role="ctb"),
+  person("Xianying","Tan",         role="ctb"),
+  person("Rick","Saporta",         role="ctb"),
+  person("Otto","Seiskari",        role="ctb"),
+  person("Xianghui","Dong",        role="ctb"),
+  person("Michel","Lang",          role="ctb"),
+  person("Watal","Iwasaki",        role="ctb"),
+  person("Seth","Wenchel",         role="ctb"),
+  person("Karl","Broman",          role="ctb"),
+  person("Tobias","Schmidt",       role="ctb"),
+  person("David","Arenburg",       role="ctb"),
+  person("Ethan","Smith",          role="ctb"),
+  person("Francois","Cocquemas",   role="ctb"),
+  person("Matthieu","Gomez",       role="ctb"),
+  person("Philippe","Chataignon",  role="ctb"),
+  person("Declan","Groves",        role="ctb"),
+  person("Daniel","Possenriede",   role="ctb"),
+  person("Felipe","Parages",       role="ctb"),
+  person("Denes","Toth",           role="ctb"),
+  person("Mus","Yaramaz-David",    role="ctb"),
+  person("Ayappan","Perumal",      role="ctb"),
+  person("James","Sams",           role="ctb"),
+  person("Martin","Morgan",        role="ctb"),
+  person("Michael","Quinn",        role="ctb"),
+  person("@javrucebo","",          role="ctb"),
+  person("@marc-outins","",        role="ctb"),
+  person("Roy","Storey",           role="ctb"),
+  person("Manish","Saraswat",      role="ctb"),
+  person("Morgan","Jacob",         role="ctb"),
+  person("Michael","Schubmehl",    role="ctb"),
+  person("Davis","Vaughan",        role="ctb"))</w:t>
+      </w:r>
+    </w:p>
+    <w:p xmlns:w="http://schemas.openxmlformats.org/wordprocessingml/2006/main" xmlns:wp="http://schemas.openxmlformats.org/drawingml/2006/wordprocessingDrawing" xmlns:r="http://schemas.openxmlformats.org/officeDocument/2006/relationships" xmlns:w14="http://schemas.microsoft.com/office/word/2010/wordml">
+      <w:pPr>
+        <w:pStyle w:val="Normal"/>
+      </w:pPr>
+      <w:r>
+        <w:t xml:space="preserve">http://r-datatable.com, https://Rdatatable.gitlab.io/data.table,
+https://github.com/Rdatatable/data.table</w:t>
+      </w:r>
+    </w:p>
+    <w:p xmlns:w="http://schemas.openxmlformats.org/wordprocessingml/2006/main" xmlns:wp="http://schemas.openxmlformats.org/drawingml/2006/wordprocessingDrawing" xmlns:r="http://schemas.openxmlformats.org/officeDocument/2006/relationships" xmlns:w14="http://schemas.microsoft.com/office/word/2010/wordml">
+      <w:pPr>
+        <w:pStyle w:val="Titre3"/>
+      </w:pPr>
+      <w:r>
         <w:t xml:space="preserve">filesstrings</w:t>
       </w:r>
     </w:p>
@@ -1170,6 +1227,262 @@
       </w:pPr>
       <w:r>
         <w:t xml:space="preserve">http://readr.tidyverse.org, https://github.com/tidyverse/readr</w:t>
+      </w:r>
+    </w:p>
+    <w:p xmlns:w="http://schemas.openxmlformats.org/wordprocessingml/2006/main" xmlns:wp="http://schemas.openxmlformats.org/drawingml/2006/wordprocessingDrawing" xmlns:r="http://schemas.openxmlformats.org/officeDocument/2006/relationships" xmlns:w14="http://schemas.microsoft.com/office/word/2010/wordml">
+      <w:pPr>
+        <w:pStyle w:val="Titre3"/>
+      </w:pPr>
+      <w:r>
+        <w:t xml:space="preserve">tibble</w:t>
+      </w:r>
+    </w:p>
+    <w:p xmlns:w="http://schemas.openxmlformats.org/wordprocessingml/2006/main" xmlns:wp="http://schemas.openxmlformats.org/drawingml/2006/wordprocessingDrawing" xmlns:r="http://schemas.openxmlformats.org/officeDocument/2006/relationships" xmlns:w14="http://schemas.microsoft.com/office/word/2010/wordml">
+      <w:pPr>
+        <w:pStyle w:val="Normal"/>
+      </w:pPr>
+      <w:r>
+        <w:t xml:space="preserve">2.1.3</w:t>
+      </w:r>
+    </w:p>
+    <w:p xmlns:w="http://schemas.openxmlformats.org/wordprocessingml/2006/main" xmlns:wp="http://schemas.openxmlformats.org/drawingml/2006/wordprocessingDrawing" xmlns:r="http://schemas.openxmlformats.org/officeDocument/2006/relationships" xmlns:w14="http://schemas.microsoft.com/office/word/2010/wordml">
+      <w:pPr>
+        <w:pStyle w:val="Normal"/>
+      </w:pPr>
+      <w:r>
+        <w:t xml:space="preserve">Simple Data Frames</w:t>
+      </w:r>
+    </w:p>
+    <w:p xmlns:w="http://schemas.openxmlformats.org/wordprocessingml/2006/main" xmlns:wp="http://schemas.openxmlformats.org/drawingml/2006/wordprocessingDrawing" xmlns:r="http://schemas.openxmlformats.org/officeDocument/2006/relationships" xmlns:w14="http://schemas.microsoft.com/office/word/2010/wordml">
+      <w:pPr>
+        <w:pStyle w:val="Normal"/>
+      </w:pPr>
+      <w:r>
+        <w:t xml:space="preserve">Provides a 'tbl_df' class (the 'tibble') that provides
+    stricter checking and better formatting than the traditional data frame.</w:t>
+      </w:r>
+    </w:p>
+    <w:p xmlns:w="http://schemas.openxmlformats.org/wordprocessingml/2006/main" xmlns:wp="http://schemas.openxmlformats.org/drawingml/2006/wordprocessingDrawing" xmlns:r="http://schemas.openxmlformats.org/officeDocument/2006/relationships" xmlns:w14="http://schemas.microsoft.com/office/word/2010/wordml">
+      <w:pPr>
+        <w:pStyle w:val="Normal"/>
+      </w:pPr>
+      <w:r>
+        <w:t xml:space="preserve"/>
+      </w:r>
+    </w:p>
+    <w:p xmlns:w="http://schemas.openxmlformats.org/wordprocessingml/2006/main" xmlns:wp="http://schemas.openxmlformats.org/drawingml/2006/wordprocessingDrawing" xmlns:r="http://schemas.openxmlformats.org/officeDocument/2006/relationships" xmlns:w14="http://schemas.microsoft.com/office/word/2010/wordml">
+      <w:pPr>
+        <w:pStyle w:val="Normal"/>
+      </w:pPr>
+      <w:r>
+        <w:t xml:space="preserve">c(
+    person("Kirill", "Müller", , "krlmlr+r@mailbox.org", c("aut", "cre")),
+    person("Hadley", "Wickham", , "hadley@rstudio.com", "aut"),
+    person("Romain", "Francois", , "romain@r-enthusiasts.com", "ctb"),
+    person("Jennifer", "Bryan", , "jenny@rstudio.com", "ctb"),
+    person("RStudio", role = "cph")
+    )</w:t>
+      </w:r>
+    </w:p>
+    <w:p xmlns:w="http://schemas.openxmlformats.org/wordprocessingml/2006/main" xmlns:wp="http://schemas.openxmlformats.org/drawingml/2006/wordprocessingDrawing" xmlns:r="http://schemas.openxmlformats.org/officeDocument/2006/relationships" xmlns:w14="http://schemas.microsoft.com/office/word/2010/wordml">
+      <w:pPr>
+        <w:pStyle w:val="Normal"/>
+      </w:pPr>
+      <w:r>
+        <w:t xml:space="preserve">http://tibble.tidyverse.org/, https://github.com/tidyverse/tibble</w:t>
+      </w:r>
+    </w:p>
+    <w:p xmlns:w="http://schemas.openxmlformats.org/wordprocessingml/2006/main" xmlns:wp="http://schemas.openxmlformats.org/drawingml/2006/wordprocessingDrawing" xmlns:r="http://schemas.openxmlformats.org/officeDocument/2006/relationships" xmlns:w14="http://schemas.microsoft.com/office/word/2010/wordml">
+      <w:pPr>
+        <w:pStyle w:val="Titre3"/>
+      </w:pPr>
+      <w:r>
+        <w:t xml:space="preserve">ggplot2</w:t>
+      </w:r>
+    </w:p>
+    <w:p xmlns:w="http://schemas.openxmlformats.org/wordprocessingml/2006/main" xmlns:wp="http://schemas.openxmlformats.org/drawingml/2006/wordprocessingDrawing" xmlns:r="http://schemas.openxmlformats.org/officeDocument/2006/relationships" xmlns:w14="http://schemas.microsoft.com/office/word/2010/wordml">
+      <w:pPr>
+        <w:pStyle w:val="Normal"/>
+      </w:pPr>
+      <w:r>
+        <w:t xml:space="preserve">3.2.1</w:t>
+      </w:r>
+    </w:p>
+    <w:p xmlns:w="http://schemas.openxmlformats.org/wordprocessingml/2006/main" xmlns:wp="http://schemas.openxmlformats.org/drawingml/2006/wordprocessingDrawing" xmlns:r="http://schemas.openxmlformats.org/officeDocument/2006/relationships" xmlns:w14="http://schemas.microsoft.com/office/word/2010/wordml">
+      <w:pPr>
+        <w:pStyle w:val="Normal"/>
+      </w:pPr>
+      <w:r>
+        <w:t xml:space="preserve">Create Elegant Data Visualisations Using the Grammar of Graphics</w:t>
+      </w:r>
+    </w:p>
+    <w:p xmlns:w="http://schemas.openxmlformats.org/wordprocessingml/2006/main" xmlns:wp="http://schemas.openxmlformats.org/drawingml/2006/wordprocessingDrawing" xmlns:r="http://schemas.openxmlformats.org/officeDocument/2006/relationships" xmlns:w14="http://schemas.microsoft.com/office/word/2010/wordml">
+      <w:pPr>
+        <w:pStyle w:val="Normal"/>
+      </w:pPr>
+      <w:r>
+        <w:t xml:space="preserve">A system for 'declaratively' creating graphics,
+    based on "The Grammar of Graphics". You provide the data, tell 'ggplot2'
+    how to map variables to aesthetics, what graphical primitives to use,
+    and it takes care of the details.</w:t>
+      </w:r>
+    </w:p>
+    <w:p xmlns:w="http://schemas.openxmlformats.org/wordprocessingml/2006/main" xmlns:wp="http://schemas.openxmlformats.org/drawingml/2006/wordprocessingDrawing" xmlns:r="http://schemas.openxmlformats.org/officeDocument/2006/relationships" xmlns:w14="http://schemas.microsoft.com/office/word/2010/wordml">
+      <w:pPr>
+        <w:pStyle w:val="Normal"/>
+      </w:pPr>
+      <w:r>
+        <w:t xml:space="preserve"/>
+      </w:r>
+    </w:p>
+    <w:p xmlns:w="http://schemas.openxmlformats.org/wordprocessingml/2006/main" xmlns:wp="http://schemas.openxmlformats.org/drawingml/2006/wordprocessingDrawing" xmlns:r="http://schemas.openxmlformats.org/officeDocument/2006/relationships" xmlns:w14="http://schemas.microsoft.com/office/word/2010/wordml">
+      <w:pPr>
+        <w:pStyle w:val="Normal"/>
+      </w:pPr>
+      <w:r>
+        <w:t xml:space="preserve">c(
+    person("Hadley", "Wickham", , "hadley@rstudio.com", c("aut", "cre")),
+    person("Winston", "Chang", , role = "aut"),
+    person("Lionel", "Henry", , role = "aut"),
+    person("Thomas Lin", "Pedersen", role = "aut"),
+    person("Kohske", "Takahashi", role = "aut"),
+    person("Claus", "Wilke", role = "aut"),
+    person("Kara", "Woo", role = "aut"),
+    person("Hiroaki", "Yutani", role = "aut"),
+    person("RStudio", role = c("cph"))
+    )</w:t>
+      </w:r>
+    </w:p>
+    <w:p xmlns:w="http://schemas.openxmlformats.org/wordprocessingml/2006/main" xmlns:wp="http://schemas.openxmlformats.org/drawingml/2006/wordprocessingDrawing" xmlns:r="http://schemas.openxmlformats.org/officeDocument/2006/relationships" xmlns:w14="http://schemas.microsoft.com/office/word/2010/wordml">
+      <w:pPr>
+        <w:pStyle w:val="Normal"/>
+      </w:pPr>
+      <w:r>
+        <w:t xml:space="preserve">http://ggplot2.tidyverse.org, https://github.com/tidyverse/ggplot2</w:t>
+      </w:r>
+    </w:p>
+    <w:p xmlns:w="http://schemas.openxmlformats.org/wordprocessingml/2006/main" xmlns:wp="http://schemas.openxmlformats.org/drawingml/2006/wordprocessingDrawing" xmlns:r="http://schemas.openxmlformats.org/officeDocument/2006/relationships" xmlns:w14="http://schemas.microsoft.com/office/word/2010/wordml">
+      <w:pPr>
+        <w:pStyle w:val="Titre3"/>
+      </w:pPr>
+      <w:r>
+        <w:t xml:space="preserve">tidyverse</w:t>
+      </w:r>
+    </w:p>
+    <w:p xmlns:w="http://schemas.openxmlformats.org/wordprocessingml/2006/main" xmlns:wp="http://schemas.openxmlformats.org/drawingml/2006/wordprocessingDrawing" xmlns:r="http://schemas.openxmlformats.org/officeDocument/2006/relationships" xmlns:w14="http://schemas.microsoft.com/office/word/2010/wordml">
+      <w:pPr>
+        <w:pStyle w:val="Normal"/>
+      </w:pPr>
+      <w:r>
+        <w:t xml:space="preserve">1.3.0</w:t>
+      </w:r>
+    </w:p>
+    <w:p xmlns:w="http://schemas.openxmlformats.org/wordprocessingml/2006/main" xmlns:wp="http://schemas.openxmlformats.org/drawingml/2006/wordprocessingDrawing" xmlns:r="http://schemas.openxmlformats.org/officeDocument/2006/relationships" xmlns:w14="http://schemas.microsoft.com/office/word/2010/wordml">
+      <w:pPr>
+        <w:pStyle w:val="Normal"/>
+      </w:pPr>
+      <w:r>
+        <w:t xml:space="preserve">Easily Install and Load the 'Tidyverse'</w:t>
+      </w:r>
+    </w:p>
+    <w:p xmlns:w="http://schemas.openxmlformats.org/wordprocessingml/2006/main" xmlns:wp="http://schemas.openxmlformats.org/drawingml/2006/wordprocessingDrawing" xmlns:r="http://schemas.openxmlformats.org/officeDocument/2006/relationships" xmlns:w14="http://schemas.microsoft.com/office/word/2010/wordml">
+      <w:pPr>
+        <w:pStyle w:val="Normal"/>
+      </w:pPr>
+      <w:r>
+        <w:t xml:space="preserve">The 'tidyverse' is a set of packages that work in
+    harmony because they share common data representations and 'API'
+    design. This package is designed to make it easy to install and load
+    multiple 'tidyverse' packages in a single step. Learn more about the
+    'tidyverse' at &lt;https://tidyverse.org&gt;.</w:t>
+      </w:r>
+    </w:p>
+    <w:p xmlns:w="http://schemas.openxmlformats.org/wordprocessingml/2006/main" xmlns:wp="http://schemas.openxmlformats.org/drawingml/2006/wordprocessingDrawing" xmlns:r="http://schemas.openxmlformats.org/officeDocument/2006/relationships" xmlns:w14="http://schemas.microsoft.com/office/word/2010/wordml">
+      <w:pPr>
+        <w:pStyle w:val="Normal"/>
+      </w:pPr>
+      <w:r>
+        <w:t xml:space="preserve"/>
+      </w:r>
+    </w:p>
+    <w:p xmlns:w="http://schemas.openxmlformats.org/wordprocessingml/2006/main" xmlns:wp="http://schemas.openxmlformats.org/drawingml/2006/wordprocessingDrawing" xmlns:r="http://schemas.openxmlformats.org/officeDocument/2006/relationships" xmlns:w14="http://schemas.microsoft.com/office/word/2010/wordml">
+      <w:pPr>
+        <w:pStyle w:val="Normal"/>
+      </w:pPr>
+      <w:r>
+        <w:t xml:space="preserve">
+    c(person(given = "Hadley",
+             family = "Wickham",
+             role = c("aut", "cre"),
+             email = "hadley@rstudio.com"),
+      person(given = "RStudio",
+             role = c("cph", "fnd")))</w:t>
+      </w:r>
+    </w:p>
+    <w:p xmlns:w="http://schemas.openxmlformats.org/wordprocessingml/2006/main" xmlns:wp="http://schemas.openxmlformats.org/drawingml/2006/wordprocessingDrawing" xmlns:r="http://schemas.openxmlformats.org/officeDocument/2006/relationships" xmlns:w14="http://schemas.microsoft.com/office/word/2010/wordml">
+      <w:pPr>
+        <w:pStyle w:val="Normal"/>
+      </w:pPr>
+      <w:r>
+        <w:t xml:space="preserve">http://tidyverse.tidyverse.org,
+https://github.com/tidyverse/tidyverse</w:t>
+      </w:r>
+    </w:p>
+    <w:p xmlns:w="http://schemas.openxmlformats.org/wordprocessingml/2006/main" xmlns:wp="http://schemas.openxmlformats.org/drawingml/2006/wordprocessingDrawing" xmlns:r="http://schemas.openxmlformats.org/officeDocument/2006/relationships" xmlns:w14="http://schemas.microsoft.com/office/word/2010/wordml">
+      <w:pPr>
+        <w:pStyle w:val="Titre3"/>
+      </w:pPr>
+      <w:r>
+        <w:t xml:space="preserve">reshape2</w:t>
+      </w:r>
+    </w:p>
+    <w:p xmlns:w="http://schemas.openxmlformats.org/wordprocessingml/2006/main" xmlns:wp="http://schemas.openxmlformats.org/drawingml/2006/wordprocessingDrawing" xmlns:r="http://schemas.openxmlformats.org/officeDocument/2006/relationships" xmlns:w14="http://schemas.microsoft.com/office/word/2010/wordml">
+      <w:pPr>
+        <w:pStyle w:val="Normal"/>
+      </w:pPr>
+      <w:r>
+        <w:t xml:space="preserve">1.4.3</w:t>
+      </w:r>
+    </w:p>
+    <w:p xmlns:w="http://schemas.openxmlformats.org/wordprocessingml/2006/main" xmlns:wp="http://schemas.openxmlformats.org/drawingml/2006/wordprocessingDrawing" xmlns:r="http://schemas.openxmlformats.org/officeDocument/2006/relationships" xmlns:w14="http://schemas.microsoft.com/office/word/2010/wordml">
+      <w:pPr>
+        <w:pStyle w:val="Normal"/>
+      </w:pPr>
+      <w:r>
+        <w:t xml:space="preserve">Flexibly Reshape Data: A Reboot of the Reshape Package</w:t>
+      </w:r>
+    </w:p>
+    <w:p xmlns:w="http://schemas.openxmlformats.org/wordprocessingml/2006/main" xmlns:wp="http://schemas.openxmlformats.org/drawingml/2006/wordprocessingDrawing" xmlns:r="http://schemas.openxmlformats.org/officeDocument/2006/relationships" xmlns:w14="http://schemas.microsoft.com/office/word/2010/wordml">
+      <w:pPr>
+        <w:pStyle w:val="Normal"/>
+      </w:pPr>
+      <w:r>
+        <w:t xml:space="preserve">Flexibly restructure and aggregate data using just two
+    functions: melt and 'dcast' (or 'acast').</w:t>
+      </w:r>
+    </w:p>
+    <w:p xmlns:w="http://schemas.openxmlformats.org/wordprocessingml/2006/main" xmlns:wp="http://schemas.openxmlformats.org/drawingml/2006/wordprocessingDrawing" xmlns:r="http://schemas.openxmlformats.org/officeDocument/2006/relationships" xmlns:w14="http://schemas.microsoft.com/office/word/2010/wordml">
+      <w:pPr>
+        <w:pStyle w:val="Normal"/>
+      </w:pPr>
+      <w:r>
+        <w:t xml:space="preserve"/>
+      </w:r>
+    </w:p>
+    <w:p xmlns:w="http://schemas.openxmlformats.org/wordprocessingml/2006/main" xmlns:wp="http://schemas.openxmlformats.org/drawingml/2006/wordprocessingDrawing" xmlns:r="http://schemas.openxmlformats.org/officeDocument/2006/relationships" xmlns:w14="http://schemas.microsoft.com/office/word/2010/wordml">
+      <w:pPr>
+        <w:pStyle w:val="Normal"/>
+      </w:pPr>
+      <w:r>
+        <w:t xml:space="preserve"/>
+      </w:r>
+    </w:p>
+    <w:p xmlns:w="http://schemas.openxmlformats.org/wordprocessingml/2006/main" xmlns:wp="http://schemas.openxmlformats.org/drawingml/2006/wordprocessingDrawing" xmlns:r="http://schemas.openxmlformats.org/officeDocument/2006/relationships" xmlns:w14="http://schemas.microsoft.com/office/word/2010/wordml">
+      <w:pPr>
+        <w:pStyle w:val="Normal"/>
+      </w:pPr>
+      <w:r>
+        <w:t xml:space="preserve">https://github.com/hadley/reshape</w:t>
       </w:r>
     </w:p>
     <w:p xmlns:w="http://schemas.openxmlformats.org/wordprocessingml/2006/main" xmlns:wp="http://schemas.openxmlformats.org/drawingml/2006/wordprocessingDrawing" xmlns:r="http://schemas.openxmlformats.org/officeDocument/2006/relationships" xmlns:w14="http://schemas.microsoft.com/office/word/2010/wordml">
@@ -1242,262 +1555,6 @@
       </w:pPr>
       <w:r>
         <w:t xml:space="preserve">https://tidyr.tidyverse.org, https://github.com/tidyverse/tidyr</w:t>
-      </w:r>
-    </w:p>
-    <w:p xmlns:w="http://schemas.openxmlformats.org/wordprocessingml/2006/main" xmlns:wp="http://schemas.openxmlformats.org/drawingml/2006/wordprocessingDrawing" xmlns:r="http://schemas.openxmlformats.org/officeDocument/2006/relationships" xmlns:w14="http://schemas.microsoft.com/office/word/2010/wordml">
-      <w:pPr>
-        <w:pStyle w:val="Titre3"/>
-      </w:pPr>
-      <w:r>
-        <w:t xml:space="preserve">tibble</w:t>
-      </w:r>
-    </w:p>
-    <w:p xmlns:w="http://schemas.openxmlformats.org/wordprocessingml/2006/main" xmlns:wp="http://schemas.openxmlformats.org/drawingml/2006/wordprocessingDrawing" xmlns:r="http://schemas.openxmlformats.org/officeDocument/2006/relationships" xmlns:w14="http://schemas.microsoft.com/office/word/2010/wordml">
-      <w:pPr>
-        <w:pStyle w:val="Normal"/>
-      </w:pPr>
-      <w:r>
-        <w:t xml:space="preserve">2.1.3</w:t>
-      </w:r>
-    </w:p>
-    <w:p xmlns:w="http://schemas.openxmlformats.org/wordprocessingml/2006/main" xmlns:wp="http://schemas.openxmlformats.org/drawingml/2006/wordprocessingDrawing" xmlns:r="http://schemas.openxmlformats.org/officeDocument/2006/relationships" xmlns:w14="http://schemas.microsoft.com/office/word/2010/wordml">
-      <w:pPr>
-        <w:pStyle w:val="Normal"/>
-      </w:pPr>
-      <w:r>
-        <w:t xml:space="preserve">Simple Data Frames</w:t>
-      </w:r>
-    </w:p>
-    <w:p xmlns:w="http://schemas.openxmlformats.org/wordprocessingml/2006/main" xmlns:wp="http://schemas.openxmlformats.org/drawingml/2006/wordprocessingDrawing" xmlns:r="http://schemas.openxmlformats.org/officeDocument/2006/relationships" xmlns:w14="http://schemas.microsoft.com/office/word/2010/wordml">
-      <w:pPr>
-        <w:pStyle w:val="Normal"/>
-      </w:pPr>
-      <w:r>
-        <w:t xml:space="preserve">Provides a 'tbl_df' class (the 'tibble') that provides
-    stricter checking and better formatting than the traditional data frame.</w:t>
-      </w:r>
-    </w:p>
-    <w:p xmlns:w="http://schemas.openxmlformats.org/wordprocessingml/2006/main" xmlns:wp="http://schemas.openxmlformats.org/drawingml/2006/wordprocessingDrawing" xmlns:r="http://schemas.openxmlformats.org/officeDocument/2006/relationships" xmlns:w14="http://schemas.microsoft.com/office/word/2010/wordml">
-      <w:pPr>
-        <w:pStyle w:val="Normal"/>
-      </w:pPr>
-      <w:r>
-        <w:t xml:space="preserve"/>
-      </w:r>
-    </w:p>
-    <w:p xmlns:w="http://schemas.openxmlformats.org/wordprocessingml/2006/main" xmlns:wp="http://schemas.openxmlformats.org/drawingml/2006/wordprocessingDrawing" xmlns:r="http://schemas.openxmlformats.org/officeDocument/2006/relationships" xmlns:w14="http://schemas.microsoft.com/office/word/2010/wordml">
-      <w:pPr>
-        <w:pStyle w:val="Normal"/>
-      </w:pPr>
-      <w:r>
-        <w:t xml:space="preserve">c(
-    person("Kirill", "Müller", , "krlmlr+r@mailbox.org", c("aut", "cre")),
-    person("Hadley", "Wickham", , "hadley@rstudio.com", "aut"),
-    person("Romain", "Francois", , "romain@r-enthusiasts.com", "ctb"),
-    person("Jennifer", "Bryan", , "jenny@rstudio.com", "ctb"),
-    person("RStudio", role = "cph")
-    )</w:t>
-      </w:r>
-    </w:p>
-    <w:p xmlns:w="http://schemas.openxmlformats.org/wordprocessingml/2006/main" xmlns:wp="http://schemas.openxmlformats.org/drawingml/2006/wordprocessingDrawing" xmlns:r="http://schemas.openxmlformats.org/officeDocument/2006/relationships" xmlns:w14="http://schemas.microsoft.com/office/word/2010/wordml">
-      <w:pPr>
-        <w:pStyle w:val="Normal"/>
-      </w:pPr>
-      <w:r>
-        <w:t xml:space="preserve">http://tibble.tidyverse.org/, https://github.com/tidyverse/tibble</w:t>
-      </w:r>
-    </w:p>
-    <w:p xmlns:w="http://schemas.openxmlformats.org/wordprocessingml/2006/main" xmlns:wp="http://schemas.openxmlformats.org/drawingml/2006/wordprocessingDrawing" xmlns:r="http://schemas.openxmlformats.org/officeDocument/2006/relationships" xmlns:w14="http://schemas.microsoft.com/office/word/2010/wordml">
-      <w:pPr>
-        <w:pStyle w:val="Titre3"/>
-      </w:pPr>
-      <w:r>
-        <w:t xml:space="preserve">ggplot2</w:t>
-      </w:r>
-    </w:p>
-    <w:p xmlns:w="http://schemas.openxmlformats.org/wordprocessingml/2006/main" xmlns:wp="http://schemas.openxmlformats.org/drawingml/2006/wordprocessingDrawing" xmlns:r="http://schemas.openxmlformats.org/officeDocument/2006/relationships" xmlns:w14="http://schemas.microsoft.com/office/word/2010/wordml">
-      <w:pPr>
-        <w:pStyle w:val="Normal"/>
-      </w:pPr>
-      <w:r>
-        <w:t xml:space="preserve">3.2.1</w:t>
-      </w:r>
-    </w:p>
-    <w:p xmlns:w="http://schemas.openxmlformats.org/wordprocessingml/2006/main" xmlns:wp="http://schemas.openxmlformats.org/drawingml/2006/wordprocessingDrawing" xmlns:r="http://schemas.openxmlformats.org/officeDocument/2006/relationships" xmlns:w14="http://schemas.microsoft.com/office/word/2010/wordml">
-      <w:pPr>
-        <w:pStyle w:val="Normal"/>
-      </w:pPr>
-      <w:r>
-        <w:t xml:space="preserve">Create Elegant Data Visualisations Using the Grammar of Graphics</w:t>
-      </w:r>
-    </w:p>
-    <w:p xmlns:w="http://schemas.openxmlformats.org/wordprocessingml/2006/main" xmlns:wp="http://schemas.openxmlformats.org/drawingml/2006/wordprocessingDrawing" xmlns:r="http://schemas.openxmlformats.org/officeDocument/2006/relationships" xmlns:w14="http://schemas.microsoft.com/office/word/2010/wordml">
-      <w:pPr>
-        <w:pStyle w:val="Normal"/>
-      </w:pPr>
-      <w:r>
-        <w:t xml:space="preserve">A system for 'declaratively' creating graphics,
-    based on "The Grammar of Graphics". You provide the data, tell 'ggplot2'
-    how to map variables to aesthetics, what graphical primitives to use,
-    and it takes care of the details.</w:t>
-      </w:r>
-    </w:p>
-    <w:p xmlns:w="http://schemas.openxmlformats.org/wordprocessingml/2006/main" xmlns:wp="http://schemas.openxmlformats.org/drawingml/2006/wordprocessingDrawing" xmlns:r="http://schemas.openxmlformats.org/officeDocument/2006/relationships" xmlns:w14="http://schemas.microsoft.com/office/word/2010/wordml">
-      <w:pPr>
-        <w:pStyle w:val="Normal"/>
-      </w:pPr>
-      <w:r>
-        <w:t xml:space="preserve"/>
-      </w:r>
-    </w:p>
-    <w:p xmlns:w="http://schemas.openxmlformats.org/wordprocessingml/2006/main" xmlns:wp="http://schemas.openxmlformats.org/drawingml/2006/wordprocessingDrawing" xmlns:r="http://schemas.openxmlformats.org/officeDocument/2006/relationships" xmlns:w14="http://schemas.microsoft.com/office/word/2010/wordml">
-      <w:pPr>
-        <w:pStyle w:val="Normal"/>
-      </w:pPr>
-      <w:r>
-        <w:t xml:space="preserve">c(
-    person("Hadley", "Wickham", , "hadley@rstudio.com", c("aut", "cre")),
-    person("Winston", "Chang", , role = "aut"),
-    person("Lionel", "Henry", , role = "aut"),
-    person("Thomas Lin", "Pedersen", role = "aut"),
-    person("Kohske", "Takahashi", role = "aut"),
-    person("Claus", "Wilke", role = "aut"),
-    person("Kara", "Woo", role = "aut"),
-    person("Hiroaki", "Yutani", role = "aut"),
-    person("RStudio", role = c("cph"))
-    )</w:t>
-      </w:r>
-    </w:p>
-    <w:p xmlns:w="http://schemas.openxmlformats.org/wordprocessingml/2006/main" xmlns:wp="http://schemas.openxmlformats.org/drawingml/2006/wordprocessingDrawing" xmlns:r="http://schemas.openxmlformats.org/officeDocument/2006/relationships" xmlns:w14="http://schemas.microsoft.com/office/word/2010/wordml">
-      <w:pPr>
-        <w:pStyle w:val="Normal"/>
-      </w:pPr>
-      <w:r>
-        <w:t xml:space="preserve">http://ggplot2.tidyverse.org, https://github.com/tidyverse/ggplot2</w:t>
-      </w:r>
-    </w:p>
-    <w:p xmlns:w="http://schemas.openxmlformats.org/wordprocessingml/2006/main" xmlns:wp="http://schemas.openxmlformats.org/drawingml/2006/wordprocessingDrawing" xmlns:r="http://schemas.openxmlformats.org/officeDocument/2006/relationships" xmlns:w14="http://schemas.microsoft.com/office/word/2010/wordml">
-      <w:pPr>
-        <w:pStyle w:val="Titre3"/>
-      </w:pPr>
-      <w:r>
-        <w:t xml:space="preserve">tidyverse</w:t>
-      </w:r>
-    </w:p>
-    <w:p xmlns:w="http://schemas.openxmlformats.org/wordprocessingml/2006/main" xmlns:wp="http://schemas.openxmlformats.org/drawingml/2006/wordprocessingDrawing" xmlns:r="http://schemas.openxmlformats.org/officeDocument/2006/relationships" xmlns:w14="http://schemas.microsoft.com/office/word/2010/wordml">
-      <w:pPr>
-        <w:pStyle w:val="Normal"/>
-      </w:pPr>
-      <w:r>
-        <w:t xml:space="preserve">1.3.0</w:t>
-      </w:r>
-    </w:p>
-    <w:p xmlns:w="http://schemas.openxmlformats.org/wordprocessingml/2006/main" xmlns:wp="http://schemas.openxmlformats.org/drawingml/2006/wordprocessingDrawing" xmlns:r="http://schemas.openxmlformats.org/officeDocument/2006/relationships" xmlns:w14="http://schemas.microsoft.com/office/word/2010/wordml">
-      <w:pPr>
-        <w:pStyle w:val="Normal"/>
-      </w:pPr>
-      <w:r>
-        <w:t xml:space="preserve">Easily Install and Load the 'Tidyverse'</w:t>
-      </w:r>
-    </w:p>
-    <w:p xmlns:w="http://schemas.openxmlformats.org/wordprocessingml/2006/main" xmlns:wp="http://schemas.openxmlformats.org/drawingml/2006/wordprocessingDrawing" xmlns:r="http://schemas.openxmlformats.org/officeDocument/2006/relationships" xmlns:w14="http://schemas.microsoft.com/office/word/2010/wordml">
-      <w:pPr>
-        <w:pStyle w:val="Normal"/>
-      </w:pPr>
-      <w:r>
-        <w:t xml:space="preserve">The 'tidyverse' is a set of packages that work in
-    harmony because they share common data representations and 'API'
-    design. This package is designed to make it easy to install and load
-    multiple 'tidyverse' packages in a single step. Learn more about the
-    'tidyverse' at &lt;https://tidyverse.org&gt;.</w:t>
-      </w:r>
-    </w:p>
-    <w:p xmlns:w="http://schemas.openxmlformats.org/wordprocessingml/2006/main" xmlns:wp="http://schemas.openxmlformats.org/drawingml/2006/wordprocessingDrawing" xmlns:r="http://schemas.openxmlformats.org/officeDocument/2006/relationships" xmlns:w14="http://schemas.microsoft.com/office/word/2010/wordml">
-      <w:pPr>
-        <w:pStyle w:val="Normal"/>
-      </w:pPr>
-      <w:r>
-        <w:t xml:space="preserve"/>
-      </w:r>
-    </w:p>
-    <w:p xmlns:w="http://schemas.openxmlformats.org/wordprocessingml/2006/main" xmlns:wp="http://schemas.openxmlformats.org/drawingml/2006/wordprocessingDrawing" xmlns:r="http://schemas.openxmlformats.org/officeDocument/2006/relationships" xmlns:w14="http://schemas.microsoft.com/office/word/2010/wordml">
-      <w:pPr>
-        <w:pStyle w:val="Normal"/>
-      </w:pPr>
-      <w:r>
-        <w:t xml:space="preserve">
-    c(person(given = "Hadley",
-             family = "Wickham",
-             role = c("aut", "cre"),
-             email = "hadley@rstudio.com"),
-      person(given = "RStudio",
-             role = c("cph", "fnd")))</w:t>
-      </w:r>
-    </w:p>
-    <w:p xmlns:w="http://schemas.openxmlformats.org/wordprocessingml/2006/main" xmlns:wp="http://schemas.openxmlformats.org/drawingml/2006/wordprocessingDrawing" xmlns:r="http://schemas.openxmlformats.org/officeDocument/2006/relationships" xmlns:w14="http://schemas.microsoft.com/office/word/2010/wordml">
-      <w:pPr>
-        <w:pStyle w:val="Normal"/>
-      </w:pPr>
-      <w:r>
-        <w:t xml:space="preserve">http://tidyverse.tidyverse.org,
-https://github.com/tidyverse/tidyverse</w:t>
-      </w:r>
-    </w:p>
-    <w:p xmlns:w="http://schemas.openxmlformats.org/wordprocessingml/2006/main" xmlns:wp="http://schemas.openxmlformats.org/drawingml/2006/wordprocessingDrawing" xmlns:r="http://schemas.openxmlformats.org/officeDocument/2006/relationships" xmlns:w14="http://schemas.microsoft.com/office/word/2010/wordml">
-      <w:pPr>
-        <w:pStyle w:val="Titre3"/>
-      </w:pPr>
-      <w:r>
-        <w:t xml:space="preserve">reshape2</w:t>
-      </w:r>
-    </w:p>
-    <w:p xmlns:w="http://schemas.openxmlformats.org/wordprocessingml/2006/main" xmlns:wp="http://schemas.openxmlformats.org/drawingml/2006/wordprocessingDrawing" xmlns:r="http://schemas.openxmlformats.org/officeDocument/2006/relationships" xmlns:w14="http://schemas.microsoft.com/office/word/2010/wordml">
-      <w:pPr>
-        <w:pStyle w:val="Normal"/>
-      </w:pPr>
-      <w:r>
-        <w:t xml:space="preserve">1.4.3</w:t>
-      </w:r>
-    </w:p>
-    <w:p xmlns:w="http://schemas.openxmlformats.org/wordprocessingml/2006/main" xmlns:wp="http://schemas.openxmlformats.org/drawingml/2006/wordprocessingDrawing" xmlns:r="http://schemas.openxmlformats.org/officeDocument/2006/relationships" xmlns:w14="http://schemas.microsoft.com/office/word/2010/wordml">
-      <w:pPr>
-        <w:pStyle w:val="Normal"/>
-      </w:pPr>
-      <w:r>
-        <w:t xml:space="preserve">Flexibly Reshape Data: A Reboot of the Reshape Package</w:t>
-      </w:r>
-    </w:p>
-    <w:p xmlns:w="http://schemas.openxmlformats.org/wordprocessingml/2006/main" xmlns:wp="http://schemas.openxmlformats.org/drawingml/2006/wordprocessingDrawing" xmlns:r="http://schemas.openxmlformats.org/officeDocument/2006/relationships" xmlns:w14="http://schemas.microsoft.com/office/word/2010/wordml">
-      <w:pPr>
-        <w:pStyle w:val="Normal"/>
-      </w:pPr>
-      <w:r>
-        <w:t xml:space="preserve">Flexibly restructure and aggregate data using just two
-    functions: melt and 'dcast' (or 'acast').</w:t>
-      </w:r>
-    </w:p>
-    <w:p xmlns:w="http://schemas.openxmlformats.org/wordprocessingml/2006/main" xmlns:wp="http://schemas.openxmlformats.org/drawingml/2006/wordprocessingDrawing" xmlns:r="http://schemas.openxmlformats.org/officeDocument/2006/relationships" xmlns:w14="http://schemas.microsoft.com/office/word/2010/wordml">
-      <w:pPr>
-        <w:pStyle w:val="Normal"/>
-      </w:pPr>
-      <w:r>
-        <w:t xml:space="preserve"/>
-      </w:r>
-    </w:p>
-    <w:p xmlns:w="http://schemas.openxmlformats.org/wordprocessingml/2006/main" xmlns:wp="http://schemas.openxmlformats.org/drawingml/2006/wordprocessingDrawing" xmlns:r="http://schemas.openxmlformats.org/officeDocument/2006/relationships" xmlns:w14="http://schemas.microsoft.com/office/word/2010/wordml">
-      <w:pPr>
-        <w:pStyle w:val="Normal"/>
-      </w:pPr>
-      <w:r>
-        <w:t xml:space="preserve"/>
-      </w:r>
-    </w:p>
-    <w:p xmlns:w="http://schemas.openxmlformats.org/wordprocessingml/2006/main" xmlns:wp="http://schemas.openxmlformats.org/drawingml/2006/wordprocessingDrawing" xmlns:r="http://schemas.openxmlformats.org/officeDocument/2006/relationships" xmlns:w14="http://schemas.microsoft.com/office/word/2010/wordml">
-      <w:pPr>
-        <w:pStyle w:val="Normal"/>
-      </w:pPr>
-      <w:r>
-        <w:t xml:space="preserve">https://github.com/hadley/reshape</w:t>
       </w:r>
     </w:p>
     <w:p xmlns:w="http://schemas.openxmlformats.org/wordprocessingml/2006/main" xmlns:wp="http://schemas.openxmlformats.org/drawingml/2006/wordprocessingDrawing" xmlns:r="http://schemas.openxmlformats.org/officeDocument/2006/relationships" xmlns:w14="http://schemas.microsoft.com/office/word/2010/wordml">
@@ -1613,63 +1670,6 @@
         <w:t xml:space="preserve">https://docs.ropensci.org/taxize (website),
 https://github.com/ropensci/taxize (devel), https://taxize.dev
 (user manual)</w:t>
-      </w:r>
-    </w:p>
-    <w:p xmlns:w="http://schemas.openxmlformats.org/wordprocessingml/2006/main" xmlns:wp="http://schemas.openxmlformats.org/drawingml/2006/wordprocessingDrawing" xmlns:r="http://schemas.openxmlformats.org/officeDocument/2006/relationships" xmlns:w14="http://schemas.microsoft.com/office/word/2010/wordml">
-      <w:pPr>
-        <w:pStyle w:val="Titre3"/>
-      </w:pPr>
-      <w:r>
-        <w:t xml:space="preserve">xlsx</w:t>
-      </w:r>
-    </w:p>
-    <w:p xmlns:w="http://schemas.openxmlformats.org/wordprocessingml/2006/main" xmlns:wp="http://schemas.openxmlformats.org/drawingml/2006/wordprocessingDrawing" xmlns:r="http://schemas.openxmlformats.org/officeDocument/2006/relationships" xmlns:w14="http://schemas.microsoft.com/office/word/2010/wordml">
-      <w:pPr>
-        <w:pStyle w:val="Normal"/>
-      </w:pPr>
-      <w:r>
-        <w:t xml:space="preserve">0.6.1</w:t>
-      </w:r>
-    </w:p>
-    <w:p xmlns:w="http://schemas.openxmlformats.org/wordprocessingml/2006/main" xmlns:wp="http://schemas.openxmlformats.org/drawingml/2006/wordprocessingDrawing" xmlns:r="http://schemas.openxmlformats.org/officeDocument/2006/relationships" xmlns:w14="http://schemas.microsoft.com/office/word/2010/wordml">
-      <w:pPr>
-        <w:pStyle w:val="Normal"/>
-      </w:pPr>
-      <w:r>
-        <w:t xml:space="preserve">Read, Write, Format Excel 2007 and Excel 97/2000/XP/2003 Files</w:t>
-      </w:r>
-    </w:p>
-    <w:p xmlns:w="http://schemas.openxmlformats.org/wordprocessingml/2006/main" xmlns:wp="http://schemas.openxmlformats.org/drawingml/2006/wordprocessingDrawing" xmlns:r="http://schemas.openxmlformats.org/officeDocument/2006/relationships" xmlns:w14="http://schemas.microsoft.com/office/word/2010/wordml">
-      <w:pPr>
-        <w:pStyle w:val="Normal"/>
-      </w:pPr>
-      <w:r>
-        <w:t xml:space="preserve">Provide R functions to read/write/format Excel 2007 and Excel 97/2000/XP/2003 file formats.</w:t>
-      </w:r>
-    </w:p>
-    <w:p xmlns:w="http://schemas.openxmlformats.org/wordprocessingml/2006/main" xmlns:wp="http://schemas.openxmlformats.org/drawingml/2006/wordprocessingDrawing" xmlns:r="http://schemas.openxmlformats.org/officeDocument/2006/relationships" xmlns:w14="http://schemas.microsoft.com/office/word/2010/wordml">
-      <w:pPr>
-        <w:pStyle w:val="Normal"/>
-      </w:pPr>
-      <w:r>
-        <w:t xml:space="preserve">java (&gt;= 1.6)</w:t>
-      </w:r>
-    </w:p>
-    <w:p xmlns:w="http://schemas.openxmlformats.org/wordprocessingml/2006/main" xmlns:wp="http://schemas.openxmlformats.org/drawingml/2006/wordprocessingDrawing" xmlns:r="http://schemas.openxmlformats.org/officeDocument/2006/relationships" xmlns:w14="http://schemas.microsoft.com/office/word/2010/wordml">
-      <w:pPr>
-        <w:pStyle w:val="Normal"/>
-      </w:pPr>
-      <w:r>
-        <w:t xml:space="preserve"/>
-      </w:r>
-    </w:p>
-    <w:p xmlns:w="http://schemas.openxmlformats.org/wordprocessingml/2006/main" xmlns:wp="http://schemas.openxmlformats.org/drawingml/2006/wordprocessingDrawing" xmlns:r="http://schemas.openxmlformats.org/officeDocument/2006/relationships" xmlns:w14="http://schemas.microsoft.com/office/word/2010/wordml">
-      <w:pPr>
-        <w:pStyle w:val="Normal"/>
-      </w:pPr>
-      <w:r>
-        <w:t xml:space="preserve">https://github.com/dragua/rexcel,
-http://groups.google.com/group/R-package-xlsx</w:t>
       </w:r>
     </w:p>
     <w:sectPr>

</xml_diff>

<commit_message>
Fixes for more than 10 species groups
</commit_message>
<xml_diff>
--- a/output/Metadata.docx
+++ b/output/Metadata.docx
@@ -16,7 +16,7 @@
         <w:pStyle w:val="Titre1"/>
       </w:pPr>
       <w:r>
-        <w:t xml:space="preserve">Fisheries Economic Productivity Index Metadata 2020-02-23</w:t>
+        <w:t xml:space="preserve">Fisheries Economic Productivity Index Metadata 2020-02-24</w:t>
       </w:r>
     </w:p>
     <w:p xmlns:w="http://schemas.openxmlformats.org/wordprocessingml/2006/main" xmlns:wp="http://schemas.openxmlformats.org/drawingml/2006/wordprocessingDrawing" xmlns:r="http://schemas.openxmlformats.org/officeDocument/2006/relationships" xmlns:w14="http://schemas.microsoft.com/office/word/2010/wordml">
@@ -48,7 +48,7 @@
         <w:pStyle w:val="Normal"/>
       </w:pPr>
       <w:r>
-        <w:t xml:space="preserve">2020-02-23 23:17:26</w:t>
+        <w:t xml:space="preserve">2020-02-24 04:39:14</w:t>
       </w:r>
     </w:p>
     <w:p xmlns:w="http://schemas.openxmlformats.org/wordprocessingml/2006/main" xmlns:wp="http://schemas.openxmlformats.org/drawingml/2006/wordprocessingDrawing" xmlns:r="http://schemas.openxmlformats.org/officeDocument/2006/relationships" xmlns:w14="http://schemas.microsoft.com/office/word/2010/wordml">

</xml_diff>

<commit_message>
WORKS - 1) Updated documentation descriptions and intermediate output displays, 2) added descriptions to steps to PC (e.g., PCW) and PI calculations, 3) fixed outputs for species groups with fewer species, 4) added species kept/missing table, 5) saved .rdata of lists of figures and tables, 6) percentmissingthreshold -> pctmiss 7) added plotnlines and removed other plot functions, 8) probably a lot of little things
</commit_message>
<xml_diff>
--- a/output/Metadata.docx
+++ b/output/Metadata.docx
@@ -16,7 +16,7 @@
         <w:pStyle w:val="Titre1"/>
       </w:pPr>
       <w:r>
-        <w:t xml:space="preserve">Fisheries Economic Productivity Index Metadata 2020-02-24</w:t>
+        <w:t xml:space="preserve">Fisheries Economic Productivity Index Metadata 2020-02-27</w:t>
       </w:r>
     </w:p>
     <w:p xmlns:w="http://schemas.openxmlformats.org/wordprocessingml/2006/main" xmlns:wp="http://schemas.openxmlformats.org/drawingml/2006/wordprocessingDrawing" xmlns:r="http://schemas.openxmlformats.org/officeDocument/2006/relationships" xmlns:w14="http://schemas.microsoft.com/office/word/2010/wordml">
@@ -48,7 +48,7 @@
         <w:pStyle w:val="Normal"/>
       </w:pPr>
       <w:r>
-        <w:t xml:space="preserve">2020-02-24 04:39:14</w:t>
+        <w:t xml:space="preserve">2020-02-27 01:20:13</w:t>
       </w:r>
     </w:p>
     <w:p xmlns:w="http://schemas.openxmlformats.org/wordprocessingml/2006/main" xmlns:wp="http://schemas.openxmlformats.org/drawingml/2006/wordprocessingDrawing" xmlns:r="http://schemas.openxmlformats.org/officeDocument/2006/relationships" xmlns:w14="http://schemas.microsoft.com/office/word/2010/wordml">

</xml_diff>

<commit_message>
Addition of Quantity-driven Törnqvist index functions and documentation. Also updated to latest ggplot2 package.
</commit_message>
<xml_diff>
--- a/output/Metadata.docx
+++ b/output/Metadata.docx
@@ -16,7 +16,7 @@
         <w:pStyle w:val="Titre1"/>
       </w:pPr>
       <w:r>
-        <w:t xml:space="preserve">Fisheries Economic Productivity Index Metadata 2020-02-27</w:t>
+        <w:t xml:space="preserve">Fisheries Economic Productivity Index Metadata 2020-03-07</w:t>
       </w:r>
     </w:p>
     <w:p xmlns:w="http://schemas.openxmlformats.org/wordprocessingml/2006/main" xmlns:wp="http://schemas.openxmlformats.org/drawingml/2006/wordprocessingDrawing" xmlns:r="http://schemas.openxmlformats.org/officeDocument/2006/relationships" xmlns:w14="http://schemas.microsoft.com/office/word/2010/wordml">
@@ -48,7 +48,7 @@
         <w:pStyle w:val="Normal"/>
       </w:pPr>
       <w:r>
-        <w:t xml:space="preserve">2020-02-27 01:20:13</w:t>
+        <w:t xml:space="preserve">2020-03-07 18:40:12</w:t>
       </w:r>
     </w:p>
     <w:p xmlns:w="http://schemas.openxmlformats.org/wordprocessingml/2006/main" xmlns:wp="http://schemas.openxmlformats.org/drawingml/2006/wordprocessingDrawing" xmlns:r="http://schemas.openxmlformats.org/officeDocument/2006/relationships" xmlns:w14="http://schemas.microsoft.com/office/word/2010/wordml">
@@ -1305,7 +1305,7 @@
         <w:pStyle w:val="Normal"/>
       </w:pPr>
       <w:r>
-        <w:t xml:space="preserve">3.2.1</w:t>
+        <w:t xml:space="preserve">3.3.0</w:t>
       </w:r>
     </w:p>
     <w:p xmlns:w="http://schemas.openxmlformats.org/wordprocessingml/2006/main" xmlns:wp="http://schemas.openxmlformats.org/drawingml/2006/wordprocessingDrawing" xmlns:r="http://schemas.openxmlformats.org/officeDocument/2006/relationships" xmlns:w14="http://schemas.microsoft.com/office/word/2010/wordml">
@@ -1349,6 +1349,7 @@
     person("Claus", "Wilke", role = "aut"),
     person("Kara", "Woo", role = "aut"),
     person("Hiroaki", "Yutani", role = "aut"),
+    person("Dewey", "Dunnington", role = "aut"),
     person("RStudio", role = c("cph"))
     )</w:t>
       </w:r>

</xml_diff>

<commit_message>
General fixes and intriduction of "MinimumNumberOfSpecies" for a category analysis to run.
</commit_message>
<xml_diff>
--- a/output/Metadata.docx
+++ b/output/Metadata.docx
@@ -16,7 +16,7 @@
         <w:pStyle w:val="Titre1"/>
       </w:pPr>
       <w:r>
-        <w:t xml:space="preserve">Fisheries Economic Productivity Index Metadata 2020-03-07</w:t>
+        <w:t xml:space="preserve">Fisheries Economic Productivity Index Metadata 2020-04-06</w:t>
       </w:r>
     </w:p>
     <w:p xmlns:w="http://schemas.openxmlformats.org/wordprocessingml/2006/main" xmlns:wp="http://schemas.openxmlformats.org/drawingml/2006/wordprocessingDrawing" xmlns:r="http://schemas.openxmlformats.org/officeDocument/2006/relationships" xmlns:w14="http://schemas.microsoft.com/office/word/2010/wordml">
@@ -48,7 +48,7 @@
         <w:pStyle w:val="Normal"/>
       </w:pPr>
       <w:r>
-        <w:t xml:space="preserve">2020-03-07 18:40:12</w:t>
+        <w:t xml:space="preserve">2020-04-06 11:52:15</w:t>
       </w:r>
     </w:p>
     <w:p xmlns:w="http://schemas.openxmlformats.org/wordprocessingml/2006/main" xmlns:wp="http://schemas.openxmlformats.org/drawingml/2006/wordprocessingDrawing" xmlns:r="http://schemas.openxmlformats.org/officeDocument/2006/relationships" xmlns:w14="http://schemas.microsoft.com/office/word/2010/wordml">
@@ -1053,7 +1053,7 @@
         <w:pStyle w:val="Normal"/>
       </w:pPr>
       <w:r>
-        <w:t xml:space="preserve">0.8.3</w:t>
+        <w:t xml:space="preserve">0.8.5</w:t>
       </w:r>
     </w:p>
     <w:p xmlns:w="http://schemas.openxmlformats.org/wordprocessingml/2006/main" xmlns:wp="http://schemas.openxmlformats.org/drawingml/2006/wordprocessingDrawing" xmlns:r="http://schemas.openxmlformats.org/officeDocument/2006/relationships" xmlns:w14="http://schemas.microsoft.com/office/word/2010/wordml">

</xml_diff>

<commit_message>
More analyses removing the "Other" Group, and only using FEUS keyspecies
</commit_message>
<xml_diff>
--- a/output/Metadata.docx
+++ b/output/Metadata.docx
@@ -16,7 +16,7 @@
         <w:pStyle w:val="Titre1"/>
       </w:pPr>
       <w:r>
-        <w:t xml:space="preserve">Fisheries Economic Productivity Index Metadata 2020-04-06</w:t>
+        <w:t xml:space="preserve">Fisheries Economic Productivity Index Metadata 2020-07-08</w:t>
       </w:r>
     </w:p>
     <w:p xmlns:w="http://schemas.openxmlformats.org/wordprocessingml/2006/main" xmlns:wp="http://schemas.openxmlformats.org/drawingml/2006/wordprocessingDrawing" xmlns:r="http://schemas.openxmlformats.org/officeDocument/2006/relationships" xmlns:w14="http://schemas.microsoft.com/office/word/2010/wordml">
@@ -48,7 +48,7 @@
         <w:pStyle w:val="Normal"/>
       </w:pPr>
       <w:r>
-        <w:t xml:space="preserve">2020-04-06 11:52:15</w:t>
+        <w:t xml:space="preserve">2020-07-08 14:15:51</w:t>
       </w:r>
     </w:p>
     <w:p xmlns:w="http://schemas.openxmlformats.org/wordprocessingml/2006/main" xmlns:wp="http://schemas.openxmlformats.org/drawingml/2006/wordprocessingDrawing" xmlns:r="http://schemas.openxmlformats.org/officeDocument/2006/relationships" xmlns:w14="http://schemas.microsoft.com/office/word/2010/wordml">
@@ -80,7 +80,7 @@
         <w:pStyle w:val="Normal"/>
       </w:pPr>
       <w:r>
-        <w:t xml:space="preserve">R version 3.6.2 (2019-12-12): Dark and Stormy Night</w:t>
+        <w:t xml:space="preserve">R version 4.0.0 (2020-04-24): Arbor Day</w:t>
       </w:r>
     </w:p>
     <w:p xmlns:w="http://schemas.openxmlformats.org/wordprocessingml/2006/main" xmlns:wp="http://schemas.openxmlformats.org/drawingml/2006/wordprocessingDrawing" xmlns:r="http://schemas.openxmlformats.org/officeDocument/2006/relationships" xmlns:w14="http://schemas.microsoft.com/office/word/2010/wordml">
@@ -152,6 +152,218 @@
         <w:pStyle w:val="Titre3"/>
       </w:pPr>
       <w:r>
+        <w:t xml:space="preserve">devtools</w:t>
+      </w:r>
+    </w:p>
+    <w:p xmlns:w="http://schemas.openxmlformats.org/wordprocessingml/2006/main" xmlns:wp="http://schemas.openxmlformats.org/drawingml/2006/wordprocessingDrawing" xmlns:r="http://schemas.openxmlformats.org/officeDocument/2006/relationships" xmlns:w14="http://schemas.microsoft.com/office/word/2010/wordml">
+      <w:pPr>
+        <w:pStyle w:val="Normal"/>
+      </w:pPr>
+      <w:r>
+        <w:t xml:space="preserve">2.3.0</w:t>
+      </w:r>
+    </w:p>
+    <w:p xmlns:w="http://schemas.openxmlformats.org/wordprocessingml/2006/main" xmlns:wp="http://schemas.openxmlformats.org/drawingml/2006/wordprocessingDrawing" xmlns:r="http://schemas.openxmlformats.org/officeDocument/2006/relationships" xmlns:w14="http://schemas.microsoft.com/office/word/2010/wordml">
+      <w:pPr>
+        <w:pStyle w:val="Normal"/>
+      </w:pPr>
+      <w:r>
+        <w:t xml:space="preserve">Tools to Make Developing R Packages Easier</w:t>
+      </w:r>
+    </w:p>
+    <w:p xmlns:w="http://schemas.openxmlformats.org/wordprocessingml/2006/main" xmlns:wp="http://schemas.openxmlformats.org/drawingml/2006/wordprocessingDrawing" xmlns:r="http://schemas.openxmlformats.org/officeDocument/2006/relationships" xmlns:w14="http://schemas.microsoft.com/office/word/2010/wordml">
+      <w:pPr>
+        <w:pStyle w:val="Normal"/>
+      </w:pPr>
+      <w:r>
+        <w:t xml:space="preserve">Collection of package development tools.</w:t>
+      </w:r>
+    </w:p>
+    <w:p xmlns:w="http://schemas.openxmlformats.org/wordprocessingml/2006/main" xmlns:wp="http://schemas.openxmlformats.org/drawingml/2006/wordprocessingDrawing" xmlns:r="http://schemas.openxmlformats.org/officeDocument/2006/relationships" xmlns:w14="http://schemas.microsoft.com/office/word/2010/wordml">
+      <w:pPr>
+        <w:pStyle w:val="Normal"/>
+      </w:pPr>
+      <w:r>
+        <w:t xml:space="preserve"/>
+      </w:r>
+    </w:p>
+    <w:p xmlns:w="http://schemas.openxmlformats.org/wordprocessingml/2006/main" xmlns:wp="http://schemas.openxmlformats.org/drawingml/2006/wordprocessingDrawing" xmlns:r="http://schemas.openxmlformats.org/officeDocument/2006/relationships" xmlns:w14="http://schemas.microsoft.com/office/word/2010/wordml">
+      <w:pPr>
+        <w:pStyle w:val="Normal"/>
+      </w:pPr>
+      <w:r>
+        <w:t xml:space="preserve">c(
+    person("Hadley", "Wickham", role = "aut"),
+    person("Jim", "Hester", , "jim.hester@rstudio.com", role = c("aut", "cre")),
+    person("Winston", "Chang", role = "aut"),
+    person("RStudio", role = "cph"),
+    person("R Core team", role = "ctb",
+      comment = "Some namespace and vignette code extracted from base R")
+    )</w:t>
+      </w:r>
+    </w:p>
+    <w:p xmlns:w="http://schemas.openxmlformats.org/wordprocessingml/2006/main" xmlns:wp="http://schemas.openxmlformats.org/drawingml/2006/wordprocessingDrawing" xmlns:r="http://schemas.openxmlformats.org/officeDocument/2006/relationships" xmlns:w14="http://schemas.microsoft.com/office/word/2010/wordml">
+      <w:pPr>
+        <w:pStyle w:val="Normal"/>
+      </w:pPr>
+      <w:r>
+        <w:t xml:space="preserve">https://devtools.r-lib.org/, https://github.com/r-lib/devtools</w:t>
+      </w:r>
+    </w:p>
+    <w:p xmlns:w="http://schemas.openxmlformats.org/wordprocessingml/2006/main" xmlns:wp="http://schemas.openxmlformats.org/drawingml/2006/wordprocessingDrawing" xmlns:r="http://schemas.openxmlformats.org/officeDocument/2006/relationships" xmlns:w14="http://schemas.microsoft.com/office/word/2010/wordml">
+      <w:pPr>
+        <w:pStyle w:val="Titre3"/>
+      </w:pPr>
+      <w:r>
+        <w:t xml:space="preserve">usethis</w:t>
+      </w:r>
+    </w:p>
+    <w:p xmlns:w="http://schemas.openxmlformats.org/wordprocessingml/2006/main" xmlns:wp="http://schemas.openxmlformats.org/drawingml/2006/wordprocessingDrawing" xmlns:r="http://schemas.openxmlformats.org/officeDocument/2006/relationships" xmlns:w14="http://schemas.microsoft.com/office/word/2010/wordml">
+      <w:pPr>
+        <w:pStyle w:val="Normal"/>
+      </w:pPr>
+      <w:r>
+        <w:t xml:space="preserve">1.6.1</w:t>
+      </w:r>
+    </w:p>
+    <w:p xmlns:w="http://schemas.openxmlformats.org/wordprocessingml/2006/main" xmlns:wp="http://schemas.openxmlformats.org/drawingml/2006/wordprocessingDrawing" xmlns:r="http://schemas.openxmlformats.org/officeDocument/2006/relationships" xmlns:w14="http://schemas.microsoft.com/office/word/2010/wordml">
+      <w:pPr>
+        <w:pStyle w:val="Normal"/>
+      </w:pPr>
+      <w:r>
+        <w:t xml:space="preserve">Automate Package and Project Setup</w:t>
+      </w:r>
+    </w:p>
+    <w:p xmlns:w="http://schemas.openxmlformats.org/wordprocessingml/2006/main" xmlns:wp="http://schemas.openxmlformats.org/drawingml/2006/wordprocessingDrawing" xmlns:r="http://schemas.openxmlformats.org/officeDocument/2006/relationships" xmlns:w14="http://schemas.microsoft.com/office/word/2010/wordml">
+      <w:pPr>
+        <w:pStyle w:val="Normal"/>
+      </w:pPr>
+      <w:r>
+        <w:t xml:space="preserve">Automate package and project setup tasks that are otherwise
+    performed manually. This includes setting up unit testing, test 
+    coverage, continuous integration, Git, 'GitHub', licenses, 'Rcpp', 'RStudio' 
+    projects, and more.</w:t>
+      </w:r>
+    </w:p>
+    <w:p xmlns:w="http://schemas.openxmlformats.org/wordprocessingml/2006/main" xmlns:wp="http://schemas.openxmlformats.org/drawingml/2006/wordprocessingDrawing" xmlns:r="http://schemas.openxmlformats.org/officeDocument/2006/relationships" xmlns:w14="http://schemas.microsoft.com/office/word/2010/wordml">
+      <w:pPr>
+        <w:pStyle w:val="Normal"/>
+      </w:pPr>
+      <w:r>
+        <w:t xml:space="preserve"/>
+      </w:r>
+    </w:p>
+    <w:p xmlns:w="http://schemas.openxmlformats.org/wordprocessingml/2006/main" xmlns:wp="http://schemas.openxmlformats.org/drawingml/2006/wordprocessingDrawing" xmlns:r="http://schemas.openxmlformats.org/officeDocument/2006/relationships" xmlns:w14="http://schemas.microsoft.com/office/word/2010/wordml">
+      <w:pPr>
+        <w:pStyle w:val="Normal"/>
+      </w:pPr>
+      <w:r>
+        <w:t xml:space="preserve">
+    c(person(given = "Hadley",
+             family = "Wickham",
+             role = "aut",
+             email = "hadley@rstudio.com",
+             comment = c(ORCID = "0000-0003-4757-117X")),
+      person(given = "Jennifer",
+             family = "Bryan",
+             role = c("aut", "cre"),
+             email = "jenny@rstudio.com",
+             comment = c(ORCID = "0000-0002-6983-2759")),
+      person(given = "RStudio",
+             role = c("cph", "fnd")))</w:t>
+      </w:r>
+    </w:p>
+    <w:p xmlns:w="http://schemas.openxmlformats.org/wordprocessingml/2006/main" xmlns:wp="http://schemas.openxmlformats.org/drawingml/2006/wordprocessingDrawing" xmlns:r="http://schemas.openxmlformats.org/officeDocument/2006/relationships" xmlns:w14="http://schemas.microsoft.com/office/word/2010/wordml">
+      <w:pPr>
+        <w:pStyle w:val="Normal"/>
+      </w:pPr>
+      <w:r>
+        <w:t xml:space="preserve">https://usethis.r-lib.org, https://github.com/r-lib/usethis</w:t>
+      </w:r>
+    </w:p>
+    <w:p xmlns:w="http://schemas.openxmlformats.org/wordprocessingml/2006/main" xmlns:wp="http://schemas.openxmlformats.org/drawingml/2006/wordprocessingDrawing" xmlns:r="http://schemas.openxmlformats.org/officeDocument/2006/relationships" xmlns:w14="http://schemas.microsoft.com/office/word/2010/wordml">
+      <w:pPr>
+        <w:pStyle w:val="Titre3"/>
+      </w:pPr>
+      <w:r>
+        <w:t xml:space="preserve">roxygen2</w:t>
+      </w:r>
+    </w:p>
+    <w:p xmlns:w="http://schemas.openxmlformats.org/wordprocessingml/2006/main" xmlns:wp="http://schemas.openxmlformats.org/drawingml/2006/wordprocessingDrawing" xmlns:r="http://schemas.openxmlformats.org/officeDocument/2006/relationships" xmlns:w14="http://schemas.microsoft.com/office/word/2010/wordml">
+      <w:pPr>
+        <w:pStyle w:val="Normal"/>
+      </w:pPr>
+      <w:r>
+        <w:t xml:space="preserve">7.1.0</w:t>
+      </w:r>
+    </w:p>
+    <w:p xmlns:w="http://schemas.openxmlformats.org/wordprocessingml/2006/main" xmlns:wp="http://schemas.openxmlformats.org/drawingml/2006/wordprocessingDrawing" xmlns:r="http://schemas.openxmlformats.org/officeDocument/2006/relationships" xmlns:w14="http://schemas.microsoft.com/office/word/2010/wordml">
+      <w:pPr>
+        <w:pStyle w:val="Normal"/>
+      </w:pPr>
+      <w:r>
+        <w:t xml:space="preserve">In-Line Documentation for R</w:t>
+      </w:r>
+    </w:p>
+    <w:p xmlns:w="http://schemas.openxmlformats.org/wordprocessingml/2006/main" xmlns:wp="http://schemas.openxmlformats.org/drawingml/2006/wordprocessingDrawing" xmlns:r="http://schemas.openxmlformats.org/officeDocument/2006/relationships" xmlns:w14="http://schemas.microsoft.com/office/word/2010/wordml">
+      <w:pPr>
+        <w:pStyle w:val="Normal"/>
+      </w:pPr>
+      <w:r>
+        <w:t xml:space="preserve">Generate your Rd documentation, 'NAMESPACE' file,
+    and collation field using specially formatted comments. Writing
+    documentation in-line with code makes it easier to keep your
+    documentation up-to-date as your requirements change. 'Roxygen2' is
+    inspired by the 'Doxygen' system for C++.</w:t>
+      </w:r>
+    </w:p>
+    <w:p xmlns:w="http://schemas.openxmlformats.org/wordprocessingml/2006/main" xmlns:wp="http://schemas.openxmlformats.org/drawingml/2006/wordprocessingDrawing" xmlns:r="http://schemas.openxmlformats.org/officeDocument/2006/relationships" xmlns:w14="http://schemas.microsoft.com/office/word/2010/wordml">
+      <w:pPr>
+        <w:pStyle w:val="Normal"/>
+      </w:pPr>
+      <w:r>
+        <w:t xml:space="preserve"/>
+      </w:r>
+    </w:p>
+    <w:p xmlns:w="http://schemas.openxmlformats.org/wordprocessingml/2006/main" xmlns:wp="http://schemas.openxmlformats.org/drawingml/2006/wordprocessingDrawing" xmlns:r="http://schemas.openxmlformats.org/officeDocument/2006/relationships" xmlns:w14="http://schemas.microsoft.com/office/word/2010/wordml">
+      <w:pPr>
+        <w:pStyle w:val="Normal"/>
+      </w:pPr>
+      <w:r>
+        <w:t xml:space="preserve">
+    c(person(given = "Hadley",
+             family = "Wickham",
+             role = c("aut", "cre", "cph"),
+             email = "hadley@rstudio.com",
+             comment = c("ORCID" = "0000-0003-4757-117X")),
+      person(given = "Peter",
+             family = "Danenberg",
+             role = c("aut", "cph"),
+             email = "pcd@roxygen.org"),
+      person(given = "Gábor",
+             family = "Csárdi",
+             role = c("aut"),
+             email = "csardi.gabor@gmail.com"),
+      person(given = "Manuel",
+             family = "Eugster",
+             role = c("aut", "cph")),
+      person(given = "RStudio",
+             role = "cph"))</w:t>
+      </w:r>
+    </w:p>
+    <w:p xmlns:w="http://schemas.openxmlformats.org/wordprocessingml/2006/main" xmlns:wp="http://schemas.openxmlformats.org/drawingml/2006/wordprocessingDrawing" xmlns:r="http://schemas.openxmlformats.org/officeDocument/2006/relationships" xmlns:w14="http://schemas.microsoft.com/office/word/2010/wordml">
+      <w:pPr>
+        <w:pStyle w:val="Normal"/>
+      </w:pPr>
+      <w:r>
+        <w:t xml:space="preserve">https://roxygen2.r-lib.org/, https://github.com/r-lib/roxygen2</w:t>
+      </w:r>
+    </w:p>
+    <w:p xmlns:w="http://schemas.openxmlformats.org/wordprocessingml/2006/main" xmlns:wp="http://schemas.openxmlformats.org/drawingml/2006/wordprocessingDrawing" xmlns:r="http://schemas.openxmlformats.org/officeDocument/2006/relationships" xmlns:w14="http://schemas.microsoft.com/office/word/2010/wordml">
+      <w:pPr>
+        <w:pStyle w:val="Titre3"/>
+      </w:pPr>
+      <w:r>
         <w:t xml:space="preserve">xlsx</w:t>
       </w:r>
     </w:p>
@@ -160,7 +372,7 @@
         <w:pStyle w:val="Normal"/>
       </w:pPr>
       <w:r>
-        <w:t xml:space="preserve">0.6.1</w:t>
+        <w:t xml:space="preserve">0.6.3</w:t>
       </w:r>
     </w:p>
     <w:p xmlns:w="http://schemas.openxmlformats.org/wordprocessingml/2006/main" xmlns:wp="http://schemas.openxmlformats.org/drawingml/2006/wordprocessingDrawing" xmlns:r="http://schemas.openxmlformats.org/officeDocument/2006/relationships" xmlns:w14="http://schemas.microsoft.com/office/word/2010/wordml">
@@ -192,16 +404,24 @@
         <w:pStyle w:val="Normal"/>
       </w:pPr>
       <w:r>
-        <w:t xml:space="preserve"/>
-      </w:r>
-    </w:p>
-    <w:p xmlns:w="http://schemas.openxmlformats.org/wordprocessingml/2006/main" xmlns:wp="http://schemas.openxmlformats.org/drawingml/2006/wordprocessingDrawing" xmlns:r="http://schemas.openxmlformats.org/officeDocument/2006/relationships" xmlns:w14="http://schemas.microsoft.com/office/word/2010/wordml">
-      <w:pPr>
-        <w:pStyle w:val="Normal"/>
-      </w:pPr>
-      <w:r>
-        <w:t xml:space="preserve">https://github.com/dragua/rexcel,
-http://groups.google.com/group/R-package-xlsx</w:t>
+        <w:t xml:space="preserve">
+    c(person(given = "Adrian",
+             family = "Dragulescu",
+             role = c("aut"),
+             email = "adrian.dragulescu@gmail.com"),
+      person(given = "Cole",
+             family = "Arendt",
+             role = c("aut", "cre"),
+             email = "cole.arendt@outlook.com")
+             )</w:t>
+      </w:r>
+    </w:p>
+    <w:p xmlns:w="http://schemas.openxmlformats.org/wordprocessingml/2006/main" xmlns:wp="http://schemas.openxmlformats.org/drawingml/2006/wordprocessingDrawing" xmlns:r="http://schemas.openxmlformats.org/officeDocument/2006/relationships" xmlns:w14="http://schemas.microsoft.com/office/word/2010/wordml">
+      <w:pPr>
+        <w:pStyle w:val="Normal"/>
+      </w:pPr>
+      <w:r>
+        <w:t xml:space="preserve">https://github.com/colearendt/xlsx</w:t>
       </w:r>
     </w:p>
     <w:p xmlns:w="http://schemas.openxmlformats.org/wordprocessingml/2006/main" xmlns:wp="http://schemas.openxmlformats.org/drawingml/2006/wordprocessingDrawing" xmlns:r="http://schemas.openxmlformats.org/officeDocument/2006/relationships" xmlns:w14="http://schemas.microsoft.com/office/word/2010/wordml">
@@ -217,7 +437,7 @@
         <w:pStyle w:val="Normal"/>
       </w:pPr>
       <w:r>
-        <w:t xml:space="preserve">0.3.6</w:t>
+        <w:t xml:space="preserve">0.3.9</w:t>
       </w:r>
     </w:p>
     <w:p xmlns:w="http://schemas.openxmlformats.org/wordprocessingml/2006/main" xmlns:wp="http://schemas.openxmlformats.org/drawingml/2006/wordprocessingDrawing" xmlns:r="http://schemas.openxmlformats.org/officeDocument/2006/relationships" xmlns:w14="http://schemas.microsoft.com/office/word/2010/wordml">
@@ -351,7 +571,7 @@
         <w:pStyle w:val="Normal"/>
       </w:pPr>
       <w:r>
-        <w:t xml:space="preserve">1.26</w:t>
+        <w:t xml:space="preserve">1.28</w:t>
       </w:r>
     </w:p>
     <w:p xmlns:w="http://schemas.openxmlformats.org/wordprocessingml/2006/main" xmlns:wp="http://schemas.openxmlformats.org/drawingml/2006/wordprocessingDrawing" xmlns:r="http://schemas.openxmlformats.org/officeDocument/2006/relationships" xmlns:w14="http://schemas.microsoft.com/office/word/2010/wordml">
@@ -491,7 +711,7 @@
         <w:pStyle w:val="Normal"/>
       </w:pPr>
       <w:r>
-        <w:t xml:space="preserve">https://yihui.name/knitr/</w:t>
+        <w:t xml:space="preserve">https://yihui.org/knitr/</w:t>
       </w:r>
     </w:p>
     <w:p xmlns:w="http://schemas.openxmlformats.org/wordprocessingml/2006/main" xmlns:wp="http://schemas.openxmlformats.org/drawingml/2006/wordprocessingDrawing" xmlns:r="http://schemas.openxmlformats.org/officeDocument/2006/relationships" xmlns:w14="http://schemas.microsoft.com/office/word/2010/wordml">
@@ -507,7 +727,7 @@
         <w:pStyle w:val="Normal"/>
       </w:pPr>
       <w:r>
-        <w:t xml:space="preserve">2.0</w:t>
+        <w:t xml:space="preserve">2.1</w:t>
       </w:r>
     </w:p>
     <w:p xmlns:w="http://schemas.openxmlformats.org/wordprocessingml/2006/main" xmlns:wp="http://schemas.openxmlformats.org/drawingml/2006/wordprocessingDrawing" xmlns:r="http://schemas.openxmlformats.org/officeDocument/2006/relationships" xmlns:w14="http://schemas.microsoft.com/office/word/2010/wordml">
@@ -552,12 +772,13 @@
   person("Richard", "Iannone", role = "aut", email = "rich@rstudio.com", comment = c(ORCID = "0000-0003-3925-190X")),
   #
   # Contributors, ordered alphabetically by first name
-  person("Andrew", "Dunning", role = "ctb"),
+  person("Andrew", "Dunning", role = "ctb", comment = c(ORCID = "0000-0003-0464-5036")),
   person("Atsushi", "Yasumoto", role = "ctb", comment = c(ORCID = "0000-0002-8335-495X")),
   person("Barret", "Schloerke", role = "ctb"),
   person("Christophe", "Dervieux", role = "ctb"),
   person("Frederik", "Aust", role = "ctb", email = "frederik.aust@uni-koeln.de", comment = c(ORCID = "0000-0003-4900-788X")),
   person("Jeff", "Allen", role = "ctb", email = "jeff@rstudio.com"),
+  person("JooYoung", "Seo", role="ctb", comment = c(ORCID = "0000-0002-4064-6012")),
   person("Malcolm", "Barrett", role = "ctb"),
   person("Rob", "Hyndman", role = "ctb", email = "Rob.Hyndman@monash.edu"),
   person("Romain", "Lesur", role = "ctb"),
@@ -689,7 +910,7 @@
         <w:pStyle w:val="Normal"/>
       </w:pPr>
       <w:r>
-        <w:t xml:space="preserve">1.8.5</w:t>
+        <w:t xml:space="preserve">1.8.6</w:t>
       </w:r>
     </w:p>
     <w:p xmlns:w="http://schemas.openxmlformats.org/wordprocessingml/2006/main" xmlns:wp="http://schemas.openxmlformats.org/drawingml/2006/wordprocessingDrawing" xmlns:r="http://schemas.openxmlformats.org/officeDocument/2006/relationships" xmlns:w14="http://schemas.microsoft.com/office/word/2010/wordml">
@@ -921,7 +1142,7 @@
         <w:pStyle w:val="Normal"/>
       </w:pPr>
       <w:r>
-        <w:t xml:space="preserve">0.4.0</w:t>
+        <w:t xml:space="preserve">0.5.0</w:t>
       </w:r>
     </w:p>
     <w:p xmlns:w="http://schemas.openxmlformats.org/wordprocessingml/2006/main" xmlns:wp="http://schemas.openxmlformats.org/drawingml/2006/wordprocessingDrawing" xmlns:r="http://schemas.openxmlformats.org/officeDocument/2006/relationships" xmlns:w14="http://schemas.microsoft.com/office/word/2010/wordml">
@@ -1116,7 +1337,7 @@
         <w:pStyle w:val="Normal"/>
       </w:pPr>
       <w:r>
-        <w:t xml:space="preserve">0.3.3</w:t>
+        <w:t xml:space="preserve">0.3.4</w:t>
       </w:r>
     </w:p>
     <w:p xmlns:w="http://schemas.openxmlformats.org/wordprocessingml/2006/main" xmlns:wp="http://schemas.openxmlformats.org/drawingml/2006/wordprocessingDrawing" xmlns:r="http://schemas.openxmlformats.org/officeDocument/2006/relationships" xmlns:w14="http://schemas.microsoft.com/office/word/2010/wordml">
@@ -1132,7 +1353,8 @@
         <w:pStyle w:val="Normal"/>
       </w:pPr>
       <w:r>
-        <w:t xml:space="preserve">A complete and consistent functional programming toolkit for R.</w:t>
+        <w:t xml:space="preserve">A complete and consistent functional programming
+    toolkit for R.</w:t>
       </w:r>
     </w:p>
     <w:p xmlns:w="http://schemas.openxmlformats.org/wordprocessingml/2006/main" xmlns:wp="http://schemas.openxmlformats.org/drawingml/2006/wordprocessingDrawing" xmlns:r="http://schemas.openxmlformats.org/officeDocument/2006/relationships" xmlns:w14="http://schemas.microsoft.com/office/word/2010/wordml">
@@ -1148,11 +1370,17 @@
         <w:pStyle w:val="Normal"/>
       </w:pPr>
       <w:r>
-        <w:t xml:space="preserve">c(
-    person("Lionel", "Henry", , "lionel@rstudio.com", c("aut", "cre")),
-    person("Hadley", "Wickham", , "hadley@rstudio.com", "aut"),
-    person("RStudio", role = c("cph", "fnd"))
-    )</w:t>
+        <w:t xml:space="preserve">
+    c(person(given = "Lionel",
+             family = "Henry",
+             role = c("aut", "cre"),
+             email = "lionel@rstudio.com"),
+      person(given = "Hadley",
+             family = "Wickham",
+             role = "aut",
+             email = "hadley@rstudio.com"),
+      person(given = "RStudio",
+             role = c("cph", "fnd")))</w:t>
       </w:r>
     </w:p>
     <w:p xmlns:w="http://schemas.openxmlformats.org/wordprocessingml/2006/main" xmlns:wp="http://schemas.openxmlformats.org/drawingml/2006/wordprocessingDrawing" xmlns:r="http://schemas.openxmlformats.org/officeDocument/2006/relationships" xmlns:w14="http://schemas.microsoft.com/office/word/2010/wordml">
@@ -1242,7 +1470,7 @@
         <w:pStyle w:val="Normal"/>
       </w:pPr>
       <w:r>
-        <w:t xml:space="preserve">2.1.3</w:t>
+        <w:t xml:space="preserve">3.0.1</w:t>
       </w:r>
     </w:p>
     <w:p xmlns:w="http://schemas.openxmlformats.org/wordprocessingml/2006/main" xmlns:wp="http://schemas.openxmlformats.org/drawingml/2006/wordprocessingDrawing" xmlns:r="http://schemas.openxmlformats.org/officeDocument/2006/relationships" xmlns:w14="http://schemas.microsoft.com/office/word/2010/wordml">
@@ -1258,8 +1486,9 @@
         <w:pStyle w:val="Normal"/>
       </w:pPr>
       <w:r>
-        <w:t xml:space="preserve">Provides a 'tbl_df' class (the 'tibble') that provides
-    stricter checking and better formatting than the traditional data frame.</w:t>
+        <w:t xml:space="preserve">Provides a 'tbl_df' class (the 'tibble') that
+    provides stricter checking and better formatting than the traditional
+    data frame.</w:t>
       </w:r>
     </w:p>
     <w:p xmlns:w="http://schemas.openxmlformats.org/wordprocessingml/2006/main" xmlns:wp="http://schemas.openxmlformats.org/drawingml/2006/wordprocessingDrawing" xmlns:r="http://schemas.openxmlformats.org/officeDocument/2006/relationships" xmlns:w14="http://schemas.microsoft.com/office/word/2010/wordml">
@@ -1275,21 +1504,33 @@
         <w:pStyle w:val="Normal"/>
       </w:pPr>
       <w:r>
-        <w:t xml:space="preserve">c(
-    person("Kirill", "Müller", , "krlmlr+r@mailbox.org", c("aut", "cre")),
-    person("Hadley", "Wickham", , "hadley@rstudio.com", "aut"),
-    person("Romain", "Francois", , "romain@r-enthusiasts.com", "ctb"),
-    person("Jennifer", "Bryan", , "jenny@rstudio.com", "ctb"),
-    person("RStudio", role = "cph")
-    )</w:t>
-      </w:r>
-    </w:p>
-    <w:p xmlns:w="http://schemas.openxmlformats.org/wordprocessingml/2006/main" xmlns:wp="http://schemas.openxmlformats.org/drawingml/2006/wordprocessingDrawing" xmlns:r="http://schemas.openxmlformats.org/officeDocument/2006/relationships" xmlns:w14="http://schemas.microsoft.com/office/word/2010/wordml">
-      <w:pPr>
-        <w:pStyle w:val="Normal"/>
-      </w:pPr>
-      <w:r>
-        <w:t xml:space="preserve">http://tibble.tidyverse.org/, https://github.com/tidyverse/tibble</w:t>
+        <w:t xml:space="preserve">
+    c(person(given = "Kirill",
+             family = "M\u00fcller",
+             role = c("aut", "cre"),
+             email = "krlmlr+r@mailbox.org"),
+      person(given = "Hadley",
+             family = "Wickham",
+             role = "aut",
+             email = "hadley@rstudio.com"),
+      person(given = "Romain",
+             family = "Francois",
+             role = "ctb",
+             email = "romain@r-enthusiasts.com"),
+      person(given = "Jennifer",
+             family = "Bryan",
+             role = "ctb",
+             email = "jenny@rstudio.com"),
+      person(given = "RStudio",
+             role = "cph"))</w:t>
+      </w:r>
+    </w:p>
+    <w:p xmlns:w="http://schemas.openxmlformats.org/wordprocessingml/2006/main" xmlns:wp="http://schemas.openxmlformats.org/drawingml/2006/wordprocessingDrawing" xmlns:r="http://schemas.openxmlformats.org/officeDocument/2006/relationships" xmlns:w14="http://schemas.microsoft.com/office/word/2010/wordml">
+      <w:pPr>
+        <w:pStyle w:val="Normal"/>
+      </w:pPr>
+      <w:r>
+        <w:t xml:space="preserve">https://tibble.tidyverse.org/, https://github.com/tidyverse/tibble</w:t>
       </w:r>
     </w:p>
     <w:p xmlns:w="http://schemas.openxmlformats.org/wordprocessingml/2006/main" xmlns:wp="http://schemas.openxmlformats.org/drawingml/2006/wordprocessingDrawing" xmlns:r="http://schemas.openxmlformats.org/officeDocument/2006/relationships" xmlns:w14="http://schemas.microsoft.com/office/word/2010/wordml">
@@ -1442,7 +1683,7 @@
         <w:pStyle w:val="Normal"/>
       </w:pPr>
       <w:r>
-        <w:t xml:space="preserve">1.4.3</w:t>
+        <w:t xml:space="preserve">1.4.4</w:t>
       </w:r>
     </w:p>
     <w:p xmlns:w="http://schemas.openxmlformats.org/wordprocessingml/2006/main" xmlns:wp="http://schemas.openxmlformats.org/drawingml/2006/wordprocessingDrawing" xmlns:r="http://schemas.openxmlformats.org/officeDocument/2006/relationships" xmlns:w14="http://schemas.microsoft.com/office/word/2010/wordml">
@@ -1499,7 +1740,7 @@
         <w:pStyle w:val="Normal"/>
       </w:pPr>
       <w:r>
-        <w:t xml:space="preserve">1.0.0</w:t>
+        <w:t xml:space="preserve">1.0.2</w:t>
       </w:r>
     </w:p>
     <w:p xmlns:w="http://schemas.openxmlformats.org/wordprocessingml/2006/main" xmlns:wp="http://schemas.openxmlformats.org/drawingml/2006/wordprocessingDrawing" xmlns:r="http://schemas.openxmlformats.org/officeDocument/2006/relationships" xmlns:w14="http://schemas.microsoft.com/office/word/2010/wordml">
@@ -1571,7 +1812,7 @@
         <w:pStyle w:val="Normal"/>
       </w:pPr>
       <w:r>
-        <w:t xml:space="preserve">0.9.91</w:t>
+        <w:t xml:space="preserve">0.9.95</w:t>
       </w:r>
     </w:p>
     <w:p xmlns:w="http://schemas.openxmlformats.org/wordprocessingml/2006/main" xmlns:wp="http://schemas.openxmlformats.org/drawingml/2006/wordprocessingDrawing" xmlns:r="http://schemas.openxmlformats.org/officeDocument/2006/relationships" xmlns:w14="http://schemas.microsoft.com/office/word/2010/wordml">

</xml_diff>